<commit_message>
EDA is volledig geschreven
</commit_message>
<xml_diff>
--- a/paper.docx
+++ b/paper.docx
@@ -3,8 +3,1441 @@
 <w:document xmlns:wpc="http://schemas.microsoft.com/office/word/2010/wordprocessingCanvas" xmlns:cx="http://schemas.microsoft.com/office/drawing/2014/chartex" xmlns:cx1="http://schemas.microsoft.com/office/drawing/2015/9/8/chartex" xmlns:cx2="http://schemas.microsoft.com/office/drawing/2015/10/21/chartex" xmlns:cx3="http://schemas.microsoft.com/office/drawing/2016/5/9/chartex" xmlns:cx4="http://schemas.microsoft.com/office/drawing/2016/5/10/chartex" xmlns:cx5="http://schemas.microsoft.com/office/drawing/2016/5/11/chartex" xmlns:cx6="http://schemas.microsoft.com/office/drawing/2016/5/12/chartex" xmlns:cx7="http://schemas.microsoft.com/office/drawing/2016/5/13/chartex" xmlns:cx8="http://schemas.microsoft.com/office/drawing/2016/5/14/chartex" xmlns:mc="http://schemas.openxmlformats.org/markup-compatibility/2006" xmlns:aink="http://schemas.microsoft.com/office/drawing/2016/ink" xmlns:am3d="http://schemas.microsoft.com/office/drawing/2017/model3d" xmlns:o="urn:schemas-microsoft-com:office:office" xmlns:r="http://schemas.openxmlformats.org/officeDocument/2006/relationships" xmlns:m="http://schemas.openxmlformats.org/officeDocument/2006/math" xmlns:v="urn:schemas-microsoft-com:vml" xmlns:wp14="http://schemas.microsoft.com/office/word/2010/wordprocessingDrawing" xmlns:wp="http://schemas.openxmlformats.org/drawingml/2006/wordprocessingDrawing" xmlns:w10="urn:schemas-microsoft-com:office:word" xmlns:w="http://schemas.openxmlformats.org/wordprocessingml/2006/main" xmlns:w14="http://schemas.microsoft.com/office/word/2010/wordml" xmlns:w15="http://schemas.microsoft.com/office/word/2012/wordml" xmlns:w16cid="http://schemas.microsoft.com/office/word/2016/wordml/cid" xmlns:w16se="http://schemas.microsoft.com/office/word/2015/wordml/symex" xmlns:wpg="http://schemas.microsoft.com/office/word/2010/wordprocessingGroup" xmlns:wpi="http://schemas.microsoft.com/office/word/2010/wordprocessingInk" xmlns:wne="http://schemas.microsoft.com/office/word/2006/wordml" xmlns:wps="http://schemas.microsoft.com/office/word/2010/wordprocessingShape" mc:Ignorable="w14 w15 w16se w16cid wp14">
   <w:body>
     <w:p>
+      <w:pPr>
+        <w:pStyle w:val="Kop1"/>
+      </w:pPr>
+      <w:r>
+        <w:t>Data processing</w:t>
+      </w:r>
+    </w:p>
+    <w:p>
+      <w:r>
+        <w:t>The data was originally distributed over 10 different batch files. All these files were combined into a single dataset and an additional column ‘batch’, denoting the batch to which the observation belongs was added. Next, appropriate feature names were given to the columns. For this, the format ‘S_F_’  was used. The underscores refer to particular sensor and feature number. The data does not contain any missing value</w:t>
+      </w:r>
+      <w:r>
+        <w:t>s</w:t>
+      </w:r>
+      <w:r>
+        <w:t>. These pre-process steps result in the following dataframe:</w:t>
+      </w:r>
+    </w:p>
+    <w:p>
+      <w:r>
+        <w:rPr>
+          <w:noProof/>
+        </w:rPr>
+        <w:drawing>
+          <wp:inline distT="0" distB="0" distL="0" distR="0" wp14:anchorId="3A63ABF7" wp14:editId="7F885FB1">
+            <wp:extent cx="5760720" cy="953135"/>
+            <wp:effectExtent l="0" t="0" r="0" b="0"/>
+            <wp:docPr id="1" name="Afbeelding 1"/>
+            <wp:cNvGraphicFramePr>
+              <a:graphicFrameLocks xmlns:a="http://schemas.openxmlformats.org/drawingml/2006/main" noChangeAspect="1"/>
+            </wp:cNvGraphicFramePr>
+            <a:graphic xmlns:a="http://schemas.openxmlformats.org/drawingml/2006/main">
+              <a:graphicData uri="http://schemas.openxmlformats.org/drawingml/2006/picture">
+                <pic:pic xmlns:pic="http://schemas.openxmlformats.org/drawingml/2006/picture">
+                  <pic:nvPicPr>
+                    <pic:cNvPr id="1" name=""/>
+                    <pic:cNvPicPr/>
+                  </pic:nvPicPr>
+                  <pic:blipFill>
+                    <a:blip r:embed="rId5"/>
+                    <a:stretch>
+                      <a:fillRect/>
+                    </a:stretch>
+                  </pic:blipFill>
+                  <pic:spPr>
+                    <a:xfrm>
+                      <a:off x="0" y="0"/>
+                      <a:ext cx="5760720" cy="953135"/>
+                    </a:xfrm>
+                    <a:prstGeom prst="rect">
+                      <a:avLst/>
+                    </a:prstGeom>
+                  </pic:spPr>
+                </pic:pic>
+              </a:graphicData>
+            </a:graphic>
+          </wp:inline>
+        </w:drawing>
+      </w:r>
+    </w:p>
+    <w:p>
+      <w:pPr>
+        <w:pStyle w:val="Kop1"/>
+      </w:pPr>
+      <w:r>
+        <w:t>Exploratory data analysis</w:t>
+      </w:r>
+    </w:p>
+    <w:p>
+      <w:r>
+        <w:t>This section will perform initial investigations to</w:t>
+      </w:r>
+      <w:r>
+        <w:t xml:space="preserve"> discover possible patterns, to spot anomalies and in general to  get a better understanding of the data. </w:t>
+      </w:r>
+    </w:p>
+    <w:p>
+      <w:r>
+        <w:t xml:space="preserve">The data </w:t>
+      </w:r>
+      <w:r>
+        <w:t xml:space="preserve">has 13 910 measurements and </w:t>
+      </w:r>
+      <w:r>
+        <w:t xml:space="preserve">contains a total of 130 features, out of which one is the dependent variable (concentration). The independent feature </w:t>
+      </w:r>
+      <w:r>
+        <w:t xml:space="preserve">set contains </w:t>
+      </w:r>
+      <w:r>
+        <w:t>128 numerical features which are 8 features from 16 chemical sensors</w:t>
+      </w:r>
+      <w:r>
+        <w:t xml:space="preserve"> and one categorical feature, indicating the gas type of the observation. The different gas types are: </w:t>
+      </w:r>
+      <w:r>
+        <w:t>Ammonia, Acetaldehyde, Acetone, Ethylene, Ethanol, and Toluene</w:t>
+      </w:r>
+      <w:r>
+        <w:t>.</w:t>
+      </w:r>
+      <w:r>
+        <w:t xml:space="preserve"> There is a different amount of observations for each gas, t</w:t>
+      </w:r>
+      <w:r>
+        <w:t xml:space="preserve">he </w:t>
+      </w:r>
+      <w:r>
+        <w:t>amount</w:t>
+      </w:r>
+      <w:r>
+        <w:t xml:space="preserve"> of observation for </w:t>
+      </w:r>
+      <w:r>
+        <w:t xml:space="preserve">each </w:t>
+      </w:r>
+      <w:r>
+        <w:t xml:space="preserve"> gas types is listed below</w:t>
+      </w:r>
+      <w:r>
+        <w:t>.</w:t>
+      </w:r>
+    </w:p>
+    <w:p/>
+    <w:tbl>
+      <w:tblPr>
+        <w:tblStyle w:val="Webtabel3"/>
+        <w:tblW w:w="0" w:type="auto"/>
+        <w:jc w:val="center"/>
+        <w:tblLook w:val="04A0" w:firstRow="1" w:lastRow="0" w:firstColumn="1" w:lastColumn="0" w:noHBand="0" w:noVBand="1"/>
+      </w:tblPr>
+      <w:tblGrid>
+        <w:gridCol w:w="1576"/>
+        <w:gridCol w:w="1502"/>
+      </w:tblGrid>
+      <w:tr>
+        <w:trPr>
+          <w:cnfStyle w:val="100000000000" w:firstRow="1" w:lastRow="0" w:firstColumn="0" w:lastColumn="0" w:oddVBand="0" w:evenVBand="0" w:oddHBand="0" w:evenHBand="0" w:firstRowFirstColumn="0" w:firstRowLastColumn="0" w:lastRowFirstColumn="0" w:lastRowLastColumn="0"/>
+          <w:trHeight w:val="144"/>
+          <w:jc w:val="center"/>
+        </w:trPr>
+        <w:tc>
+          <w:tcPr>
+            <w:tcW w:w="1300" w:type="dxa"/>
+          </w:tcPr>
+          <w:p>
+            <w:pPr>
+              <w:jc w:val="center"/>
+            </w:pPr>
+            <w:r>
+              <w:t>Gas</w:t>
+            </w:r>
+          </w:p>
+        </w:tc>
+        <w:tc>
+          <w:tcPr>
+            <w:tcW w:w="1352" w:type="dxa"/>
+          </w:tcPr>
+          <w:p>
+            <w:r>
+              <w:t>Number of observations</w:t>
+            </w:r>
+          </w:p>
+        </w:tc>
+      </w:tr>
+      <w:tr>
+        <w:trPr>
+          <w:trHeight w:val="138"/>
+          <w:jc w:val="center"/>
+        </w:trPr>
+        <w:tc>
+          <w:tcPr>
+            <w:tcW w:w="1300" w:type="dxa"/>
+          </w:tcPr>
+          <w:p>
+            <w:r>
+              <w:t>Ethanol</w:t>
+            </w:r>
+          </w:p>
+        </w:tc>
+        <w:tc>
+          <w:tcPr>
+            <w:tcW w:w="1352" w:type="dxa"/>
+          </w:tcPr>
+          <w:p>
+            <w:r>
+              <w:t>2565</w:t>
+            </w:r>
+          </w:p>
+        </w:tc>
+      </w:tr>
+      <w:tr>
+        <w:trPr>
+          <w:trHeight w:val="144"/>
+          <w:jc w:val="center"/>
+        </w:trPr>
+        <w:tc>
+          <w:tcPr>
+            <w:tcW w:w="1300" w:type="dxa"/>
+          </w:tcPr>
+          <w:p>
+            <w:r>
+              <w:t>Ethylene</w:t>
+            </w:r>
+          </w:p>
+        </w:tc>
+        <w:tc>
+          <w:tcPr>
+            <w:tcW w:w="1352" w:type="dxa"/>
+          </w:tcPr>
+          <w:p>
+            <w:r>
+              <w:t>2926</w:t>
+            </w:r>
+          </w:p>
+        </w:tc>
+      </w:tr>
+      <w:tr>
+        <w:trPr>
+          <w:trHeight w:val="138"/>
+          <w:jc w:val="center"/>
+        </w:trPr>
+        <w:tc>
+          <w:tcPr>
+            <w:tcW w:w="1300" w:type="dxa"/>
+          </w:tcPr>
+          <w:p>
+            <w:r>
+              <w:t>Ammonia</w:t>
+            </w:r>
+          </w:p>
+        </w:tc>
+        <w:tc>
+          <w:tcPr>
+            <w:tcW w:w="1352" w:type="dxa"/>
+          </w:tcPr>
+          <w:p>
+            <w:r>
+              <w:t>1641</w:t>
+            </w:r>
+          </w:p>
+        </w:tc>
+      </w:tr>
+      <w:tr>
+        <w:trPr>
+          <w:trHeight w:val="144"/>
+          <w:jc w:val="center"/>
+        </w:trPr>
+        <w:tc>
+          <w:tcPr>
+            <w:tcW w:w="1300" w:type="dxa"/>
+          </w:tcPr>
+          <w:p>
+            <w:r>
+              <w:t>Acetaldehyde</w:t>
+            </w:r>
+          </w:p>
+        </w:tc>
+        <w:tc>
+          <w:tcPr>
+            <w:tcW w:w="1352" w:type="dxa"/>
+          </w:tcPr>
+          <w:p>
+            <w:r>
+              <w:t>1936</w:t>
+            </w:r>
+          </w:p>
+        </w:tc>
+      </w:tr>
+      <w:tr>
+        <w:trPr>
+          <w:trHeight w:val="138"/>
+          <w:jc w:val="center"/>
+        </w:trPr>
+        <w:tc>
+          <w:tcPr>
+            <w:tcW w:w="1300" w:type="dxa"/>
+          </w:tcPr>
+          <w:p>
+            <w:r>
+              <w:t>Acetone</w:t>
+            </w:r>
+          </w:p>
+        </w:tc>
+        <w:tc>
+          <w:tcPr>
+            <w:tcW w:w="1352" w:type="dxa"/>
+          </w:tcPr>
+          <w:p>
+            <w:r>
+              <w:t>3009</w:t>
+            </w:r>
+          </w:p>
+        </w:tc>
+      </w:tr>
+      <w:tr>
+        <w:trPr>
+          <w:trHeight w:val="144"/>
+          <w:jc w:val="center"/>
+        </w:trPr>
+        <w:tc>
+          <w:tcPr>
+            <w:tcW w:w="1300" w:type="dxa"/>
+          </w:tcPr>
+          <w:p>
+            <w:r>
+              <w:t>Toluene</w:t>
+            </w:r>
+          </w:p>
+        </w:tc>
+        <w:tc>
+          <w:tcPr>
+            <w:tcW w:w="1352" w:type="dxa"/>
+          </w:tcPr>
+          <w:p>
+            <w:r>
+              <w:t>1833</w:t>
+            </w:r>
+          </w:p>
+        </w:tc>
+      </w:tr>
+    </w:tbl>
+    <w:p/>
+    <w:p/>
+    <w:p/>
+    <w:p/>
+    <w:p/>
+    <w:p/>
+    <w:p>
+      <w:r>
+        <w:t xml:space="preserve">The </w:t>
+      </w:r>
+      <w:r>
+        <w:t>target variable has 59 different concentration values situated in the interval between 1.0 and 1000 ppmv. The distribution of the</w:t>
+      </w:r>
+      <w:r>
+        <w:t xml:space="preserve"> target value for the complete dataset and for each particular gas is presented below. This distribution is clearly not uniform, some concentration values occur a lot and some </w:t>
+      </w:r>
+      <w:r>
+        <w:t xml:space="preserve">almost never. It is also noticable, the a lot of different concentration levels occur between 0 and 250. However, the amount of different concentration levels higher than 250 is rather sparse. The distribution of the target variable is also very different for the different gases. For example, it are only the gases ammonia and Acetone with concentration levels higher than 600. </w:t>
+      </w:r>
+    </w:p>
+    <w:tbl>
+      <w:tblPr>
+        <w:tblStyle w:val="Tabelraster"/>
+        <w:tblW w:w="0" w:type="auto"/>
+        <w:tblLook w:val="04A0" w:firstRow="1" w:lastRow="0" w:firstColumn="1" w:lastColumn="0" w:noHBand="0" w:noVBand="1"/>
+      </w:tblPr>
+      <w:tblGrid>
+        <w:gridCol w:w="3050"/>
+        <w:gridCol w:w="3021"/>
+        <w:gridCol w:w="2991"/>
+      </w:tblGrid>
+      <w:tr>
+        <w:tc>
+          <w:tcPr>
+            <w:tcW w:w="3020" w:type="dxa"/>
+          </w:tcPr>
+          <w:p>
+            <w:r>
+              <w:rPr>
+                <w:noProof/>
+              </w:rPr>
+              <w:drawing>
+                <wp:inline distT="0" distB="0" distL="0" distR="0" wp14:anchorId="7F05ADB7" wp14:editId="17E63D4B">
+                  <wp:extent cx="1828800" cy="1219200"/>
+                  <wp:effectExtent l="0" t="0" r="0" b="0"/>
+                  <wp:docPr id="3" name="Afbeelding 3"/>
+                  <wp:cNvGraphicFramePr>
+                    <a:graphicFrameLocks xmlns:a="http://schemas.openxmlformats.org/drawingml/2006/main" noChangeAspect="1"/>
+                  </wp:cNvGraphicFramePr>
+                  <a:graphic xmlns:a="http://schemas.openxmlformats.org/drawingml/2006/main">
+                    <a:graphicData uri="http://schemas.openxmlformats.org/drawingml/2006/picture">
+                      <pic:pic xmlns:pic="http://schemas.openxmlformats.org/drawingml/2006/picture">
+                        <pic:nvPicPr>
+                          <pic:cNvPr id="0" name="Picture 2"/>
+                          <pic:cNvPicPr>
+                            <a:picLocks noChangeAspect="1" noChangeArrowheads="1"/>
+                          </pic:cNvPicPr>
+                        </pic:nvPicPr>
+                        <pic:blipFill>
+                          <a:blip r:embed="rId6" cstate="print">
+                            <a:extLst>
+                              <a:ext uri="{28A0092B-C50C-407E-A947-70E740481C1C}">
+                                <a14:useLocalDpi xmlns:a14="http://schemas.microsoft.com/office/drawing/2010/main" val="0"/>
+                              </a:ext>
+                            </a:extLst>
+                          </a:blip>
+                          <a:srcRect/>
+                          <a:stretch>
+                            <a:fillRect/>
+                          </a:stretch>
+                        </pic:blipFill>
+                        <pic:spPr bwMode="auto">
+                          <a:xfrm>
+                            <a:off x="0" y="0"/>
+                            <a:ext cx="1864524" cy="1243016"/>
+                          </a:xfrm>
+                          <a:prstGeom prst="rect">
+                            <a:avLst/>
+                          </a:prstGeom>
+                          <a:noFill/>
+                          <a:ln>
+                            <a:noFill/>
+                          </a:ln>
+                        </pic:spPr>
+                      </pic:pic>
+                    </a:graphicData>
+                  </a:graphic>
+                </wp:inline>
+              </w:drawing>
+            </w:r>
+          </w:p>
+        </w:tc>
+        <w:tc>
+          <w:tcPr>
+            <w:tcW w:w="3021" w:type="dxa"/>
+          </w:tcPr>
+          <w:p>
+            <w:r>
+              <w:rPr>
+                <w:noProof/>
+              </w:rPr>
+              <w:drawing>
+                <wp:inline distT="0" distB="0" distL="0" distR="0" wp14:anchorId="543DA359" wp14:editId="5BB0722F">
+                  <wp:extent cx="1808020" cy="1205346"/>
+                  <wp:effectExtent l="0" t="0" r="1905" b="0"/>
+                  <wp:docPr id="6" name="Afbeelding 6"/>
+                  <wp:cNvGraphicFramePr>
+                    <a:graphicFrameLocks xmlns:a="http://schemas.openxmlformats.org/drawingml/2006/main" noChangeAspect="1"/>
+                  </wp:cNvGraphicFramePr>
+                  <a:graphic xmlns:a="http://schemas.openxmlformats.org/drawingml/2006/main">
+                    <a:graphicData uri="http://schemas.openxmlformats.org/drawingml/2006/picture">
+                      <pic:pic xmlns:pic="http://schemas.openxmlformats.org/drawingml/2006/picture">
+                        <pic:nvPicPr>
+                          <pic:cNvPr id="0" name="Picture 5"/>
+                          <pic:cNvPicPr>
+                            <a:picLocks noChangeAspect="1" noChangeArrowheads="1"/>
+                          </pic:cNvPicPr>
+                        </pic:nvPicPr>
+                        <pic:blipFill>
+                          <a:blip r:embed="rId7" cstate="print">
+                            <a:extLst>
+                              <a:ext uri="{28A0092B-C50C-407E-A947-70E740481C1C}">
+                                <a14:useLocalDpi xmlns:a14="http://schemas.microsoft.com/office/drawing/2010/main" val="0"/>
+                              </a:ext>
+                            </a:extLst>
+                          </a:blip>
+                          <a:srcRect/>
+                          <a:stretch>
+                            <a:fillRect/>
+                          </a:stretch>
+                        </pic:blipFill>
+                        <pic:spPr bwMode="auto">
+                          <a:xfrm>
+                            <a:off x="0" y="0"/>
+                            <a:ext cx="1813765" cy="1209176"/>
+                          </a:xfrm>
+                          <a:prstGeom prst="rect">
+                            <a:avLst/>
+                          </a:prstGeom>
+                          <a:noFill/>
+                          <a:ln>
+                            <a:noFill/>
+                          </a:ln>
+                        </pic:spPr>
+                      </pic:pic>
+                    </a:graphicData>
+                  </a:graphic>
+                </wp:inline>
+              </w:drawing>
+            </w:r>
+          </w:p>
+        </w:tc>
+        <w:tc>
+          <w:tcPr>
+            <w:tcW w:w="3021" w:type="dxa"/>
+          </w:tcPr>
+          <w:p>
+            <w:r>
+              <w:rPr>
+                <w:noProof/>
+              </w:rPr>
+              <w:drawing>
+                <wp:inline distT="0" distB="0" distL="0" distR="0" wp14:anchorId="5EB6E8DC" wp14:editId="2A103423">
+                  <wp:extent cx="1787240" cy="1191491"/>
+                  <wp:effectExtent l="0" t="0" r="3810" b="8890"/>
+                  <wp:docPr id="7" name="Afbeelding 7"/>
+                  <wp:cNvGraphicFramePr>
+                    <a:graphicFrameLocks xmlns:a="http://schemas.openxmlformats.org/drawingml/2006/main" noChangeAspect="1"/>
+                  </wp:cNvGraphicFramePr>
+                  <a:graphic xmlns:a="http://schemas.openxmlformats.org/drawingml/2006/main">
+                    <a:graphicData uri="http://schemas.openxmlformats.org/drawingml/2006/picture">
+                      <pic:pic xmlns:pic="http://schemas.openxmlformats.org/drawingml/2006/picture">
+                        <pic:nvPicPr>
+                          <pic:cNvPr id="0" name="Picture 6"/>
+                          <pic:cNvPicPr>
+                            <a:picLocks noChangeAspect="1" noChangeArrowheads="1"/>
+                          </pic:cNvPicPr>
+                        </pic:nvPicPr>
+                        <pic:blipFill>
+                          <a:blip r:embed="rId8" cstate="print">
+                            <a:extLst>
+                              <a:ext uri="{28A0092B-C50C-407E-A947-70E740481C1C}">
+                                <a14:useLocalDpi xmlns:a14="http://schemas.microsoft.com/office/drawing/2010/main" val="0"/>
+                              </a:ext>
+                            </a:extLst>
+                          </a:blip>
+                          <a:srcRect/>
+                          <a:stretch>
+                            <a:fillRect/>
+                          </a:stretch>
+                        </pic:blipFill>
+                        <pic:spPr bwMode="auto">
+                          <a:xfrm>
+                            <a:off x="0" y="0"/>
+                            <a:ext cx="1790879" cy="1193917"/>
+                          </a:xfrm>
+                          <a:prstGeom prst="rect">
+                            <a:avLst/>
+                          </a:prstGeom>
+                          <a:noFill/>
+                          <a:ln>
+                            <a:noFill/>
+                          </a:ln>
+                        </pic:spPr>
+                      </pic:pic>
+                    </a:graphicData>
+                  </a:graphic>
+                </wp:inline>
+              </w:drawing>
+            </w:r>
+          </w:p>
+        </w:tc>
+      </w:tr>
+    </w:tbl>
+    <w:p/>
+    <w:p>
+      <w:pPr>
+        <w:spacing w:after="0" w:line="240" w:lineRule="auto"/>
+        <w:rPr>
+          <w:rFonts w:ascii="Segoe UI" w:eastAsia="Times New Roman" w:hAnsi="Segoe UI" w:cs="Segoe UI"/>
+          <w:sz w:val="21"/>
+          <w:szCs w:val="21"/>
+          <w:lang w:eastAsia="nl-BE"/>
+        </w:rPr>
+      </w:pPr>
+      <w:r>
+        <w:rPr>
+          <w:rFonts w:ascii="Segoe UI" w:eastAsia="Times New Roman" w:hAnsi="Segoe UI" w:cs="Segoe UI"/>
+          <w:sz w:val="21"/>
+          <w:szCs w:val="21"/>
+          <w:lang w:eastAsia="nl-BE"/>
+        </w:rPr>
+        <w:t xml:space="preserve">There are a total of </w:t>
+      </w:r>
+      <w:r>
+        <w:rPr>
+          <w:rFonts w:ascii="Segoe UI" w:eastAsia="Times New Roman" w:hAnsi="Segoe UI" w:cs="Segoe UI"/>
+          <w:sz w:val="21"/>
+          <w:szCs w:val="21"/>
+          <w:lang w:eastAsia="nl-BE"/>
+        </w:rPr>
+        <w:t xml:space="preserve">128 </w:t>
+      </w:r>
+      <w:r>
+        <w:rPr>
+          <w:rFonts w:ascii="Segoe UI" w:eastAsia="Times New Roman" w:hAnsi="Segoe UI" w:cs="Segoe UI"/>
+          <w:sz w:val="21"/>
+          <w:szCs w:val="21"/>
+          <w:lang w:eastAsia="nl-BE"/>
+        </w:rPr>
+        <w:t xml:space="preserve">numeric </w:t>
+      </w:r>
+      <w:r>
+        <w:rPr>
+          <w:rFonts w:ascii="Segoe UI" w:eastAsia="Times New Roman" w:hAnsi="Segoe UI" w:cs="Segoe UI"/>
+          <w:sz w:val="21"/>
+          <w:szCs w:val="21"/>
+          <w:lang w:eastAsia="nl-BE"/>
+        </w:rPr>
+        <w:t>columns contain</w:t>
+      </w:r>
+      <w:r>
+        <w:rPr>
+          <w:rFonts w:ascii="Segoe UI" w:eastAsia="Times New Roman" w:hAnsi="Segoe UI" w:cs="Segoe UI"/>
+          <w:sz w:val="21"/>
+          <w:szCs w:val="21"/>
+          <w:lang w:eastAsia="nl-BE"/>
+        </w:rPr>
+        <w:t xml:space="preserve">ing values </w:t>
+      </w:r>
+      <w:r>
+        <w:rPr>
+          <w:rFonts w:ascii="Segoe UI" w:eastAsia="Times New Roman" w:hAnsi="Segoe UI" w:cs="Segoe UI"/>
+          <w:sz w:val="21"/>
+          <w:szCs w:val="21"/>
+          <w:lang w:eastAsia="nl-BE"/>
+        </w:rPr>
+        <w:t xml:space="preserve">extracted from the </w:t>
+      </w:r>
+      <w:r>
+        <w:rPr>
+          <w:rFonts w:ascii="Segoe UI" w:eastAsia="Times New Roman" w:hAnsi="Segoe UI" w:cs="Segoe UI"/>
+          <w:sz w:val="21"/>
+          <w:szCs w:val="21"/>
+          <w:lang w:eastAsia="nl-BE"/>
+        </w:rPr>
+        <w:t xml:space="preserve">different sensors. </w:t>
+      </w:r>
+      <w:r>
+        <w:rPr>
+          <w:rFonts w:ascii="Segoe UI" w:eastAsia="Times New Roman" w:hAnsi="Segoe UI" w:cs="Segoe UI"/>
+          <w:sz w:val="21"/>
+          <w:szCs w:val="21"/>
+          <w:lang w:eastAsia="nl-BE"/>
+        </w:rPr>
+        <w:t xml:space="preserve">A general overview of the feature </w:t>
+      </w:r>
+      <w:r>
+        <w:rPr>
+          <w:rFonts w:ascii="Segoe UI" w:eastAsia="Times New Roman" w:hAnsi="Segoe UI" w:cs="Segoe UI"/>
+          <w:sz w:val="21"/>
+          <w:szCs w:val="21"/>
+          <w:lang w:eastAsia="nl-BE"/>
+        </w:rPr>
+        <w:t>means is plotted below. Generally,</w:t>
+      </w:r>
+      <w:r>
+        <w:rPr>
+          <w:rFonts w:ascii="Segoe UI" w:eastAsia="Times New Roman" w:hAnsi="Segoe UI" w:cs="Segoe UI"/>
+          <w:sz w:val="21"/>
+          <w:szCs w:val="21"/>
+          <w:lang w:eastAsia="nl-BE"/>
+        </w:rPr>
+        <w:t xml:space="preserve"> </w:t>
+      </w:r>
+      <w:r>
+        <w:rPr>
+          <w:rFonts w:ascii="Segoe UI" w:eastAsia="Times New Roman" w:hAnsi="Segoe UI" w:cs="Segoe UI"/>
+          <w:sz w:val="21"/>
+          <w:szCs w:val="21"/>
+          <w:lang w:eastAsia="nl-BE"/>
+        </w:rPr>
+        <w:t>three feature</w:t>
+      </w:r>
+      <w:r>
+        <w:rPr>
+          <w:rFonts w:ascii="Segoe UI" w:eastAsia="Times New Roman" w:hAnsi="Segoe UI" w:cs="Segoe UI"/>
+          <w:sz w:val="21"/>
+          <w:szCs w:val="21"/>
+          <w:lang w:eastAsia="nl-BE"/>
+        </w:rPr>
+        <w:t xml:space="preserve"> types can be distinct,</w:t>
+      </w:r>
+      <w:r>
+        <w:rPr>
+          <w:rFonts w:ascii="Segoe UI" w:eastAsia="Times New Roman" w:hAnsi="Segoe UI" w:cs="Segoe UI"/>
+          <w:sz w:val="21"/>
+          <w:szCs w:val="21"/>
+          <w:lang w:eastAsia="nl-BE"/>
+        </w:rPr>
+        <w:t xml:space="preserve"> features with very high means (&gt;30k), features with means between 15k and 30k and features with values around the zero. </w:t>
+      </w:r>
+      <w:r>
+        <w:rPr>
+          <w:rFonts w:ascii="Segoe UI" w:eastAsia="Times New Roman" w:hAnsi="Segoe UI" w:cs="Segoe UI"/>
+          <w:sz w:val="21"/>
+          <w:szCs w:val="21"/>
+          <w:lang w:eastAsia="nl-BE"/>
+        </w:rPr>
+        <w:t xml:space="preserve">A close-up of the means of the third category shows that a majority are scattered around zero. </w:t>
+      </w:r>
+      <w:r>
+        <w:rPr>
+          <w:rFonts w:ascii="Segoe UI" w:eastAsia="Times New Roman" w:hAnsi="Segoe UI" w:cs="Segoe UI"/>
+          <w:sz w:val="21"/>
+          <w:szCs w:val="21"/>
+          <w:lang w:eastAsia="nl-BE"/>
+        </w:rPr>
+        <w:t xml:space="preserve">It has to be noted, that some features have a negative mean.  </w:t>
+      </w:r>
+      <w:r>
+        <w:rPr>
+          <w:rFonts w:ascii="Segoe UI" w:eastAsia="Times New Roman" w:hAnsi="Segoe UI" w:cs="Segoe UI"/>
+          <w:sz w:val="21"/>
+          <w:szCs w:val="21"/>
+          <w:lang w:eastAsia="nl-BE"/>
+        </w:rPr>
+        <w:t xml:space="preserve">Plots of the standarddeviations shows a behaviour in line with the means, which is expected. </w:t>
+      </w:r>
+    </w:p>
+    <w:p>
+      <w:pPr>
+        <w:spacing w:after="0" w:line="240" w:lineRule="auto"/>
+        <w:rPr>
+          <w:rFonts w:ascii="Segoe UI" w:eastAsia="Times New Roman" w:hAnsi="Segoe UI" w:cs="Segoe UI"/>
+          <w:sz w:val="21"/>
+          <w:szCs w:val="21"/>
+          <w:lang w:eastAsia="nl-BE"/>
+        </w:rPr>
+      </w:pPr>
+    </w:p>
+    <w:tbl>
+      <w:tblPr>
+        <w:tblStyle w:val="Tabelraster"/>
+        <w:tblW w:w="9252" w:type="dxa"/>
+        <w:tblLook w:val="04A0" w:firstRow="1" w:lastRow="0" w:firstColumn="1" w:lastColumn="0" w:noHBand="0" w:noVBand="1"/>
+      </w:tblPr>
+      <w:tblGrid>
+        <w:gridCol w:w="4626"/>
+        <w:gridCol w:w="4626"/>
+      </w:tblGrid>
+      <w:tr>
+        <w:trPr>
+          <w:trHeight w:val="2385"/>
+        </w:trPr>
+        <w:tc>
+          <w:tcPr>
+            <w:tcW w:w="4626" w:type="dxa"/>
+          </w:tcPr>
+          <w:p>
+            <w:pPr>
+              <w:rPr>
+                <w:rFonts w:ascii="Segoe UI" w:eastAsia="Times New Roman" w:hAnsi="Segoe UI" w:cs="Segoe UI"/>
+                <w:sz w:val="21"/>
+                <w:szCs w:val="21"/>
+                <w:lang w:eastAsia="nl-BE"/>
+              </w:rPr>
+            </w:pPr>
+            <w:r>
+              <w:rPr>
+                <w:noProof/>
+              </w:rPr>
+              <w:drawing>
+                <wp:inline distT="0" distB="0" distL="0" distR="0" wp14:anchorId="25216A93" wp14:editId="0E0261AC">
+                  <wp:extent cx="2632364" cy="1754909"/>
+                  <wp:effectExtent l="0" t="0" r="0" b="0"/>
+                  <wp:docPr id="9" name="Afbeelding 9"/>
+                  <wp:cNvGraphicFramePr>
+                    <a:graphicFrameLocks xmlns:a="http://schemas.openxmlformats.org/drawingml/2006/main" noChangeAspect="1"/>
+                  </wp:cNvGraphicFramePr>
+                  <a:graphic xmlns:a="http://schemas.openxmlformats.org/drawingml/2006/main">
+                    <a:graphicData uri="http://schemas.openxmlformats.org/drawingml/2006/picture">
+                      <pic:pic xmlns:pic="http://schemas.openxmlformats.org/drawingml/2006/picture">
+                        <pic:nvPicPr>
+                          <pic:cNvPr id="0" name="Picture 9"/>
+                          <pic:cNvPicPr>
+                            <a:picLocks noChangeAspect="1" noChangeArrowheads="1"/>
+                          </pic:cNvPicPr>
+                        </pic:nvPicPr>
+                        <pic:blipFill>
+                          <a:blip r:embed="rId9" cstate="print">
+                            <a:extLst>
+                              <a:ext uri="{28A0092B-C50C-407E-A947-70E740481C1C}">
+                                <a14:useLocalDpi xmlns:a14="http://schemas.microsoft.com/office/drawing/2010/main" val="0"/>
+                              </a:ext>
+                            </a:extLst>
+                          </a:blip>
+                          <a:srcRect/>
+                          <a:stretch>
+                            <a:fillRect/>
+                          </a:stretch>
+                        </pic:blipFill>
+                        <pic:spPr bwMode="auto">
+                          <a:xfrm>
+                            <a:off x="0" y="0"/>
+                            <a:ext cx="2657792" cy="1771861"/>
+                          </a:xfrm>
+                          <a:prstGeom prst="rect">
+                            <a:avLst/>
+                          </a:prstGeom>
+                          <a:noFill/>
+                          <a:ln>
+                            <a:noFill/>
+                          </a:ln>
+                        </pic:spPr>
+                      </pic:pic>
+                    </a:graphicData>
+                  </a:graphic>
+                </wp:inline>
+              </w:drawing>
+            </w:r>
+          </w:p>
+        </w:tc>
+        <w:tc>
+          <w:tcPr>
+            <w:tcW w:w="4626" w:type="dxa"/>
+          </w:tcPr>
+          <w:p>
+            <w:pPr>
+              <w:rPr>
+                <w:rFonts w:ascii="Segoe UI" w:eastAsia="Times New Roman" w:hAnsi="Segoe UI" w:cs="Segoe UI"/>
+                <w:sz w:val="21"/>
+                <w:szCs w:val="21"/>
+                <w:lang w:eastAsia="nl-BE"/>
+              </w:rPr>
+            </w:pPr>
+            <w:r>
+              <w:rPr>
+                <w:rFonts w:ascii="Segoe UI" w:hAnsi="Segoe UI" w:cs="Segoe UI"/>
+                <w:noProof/>
+                <w:sz w:val="21"/>
+                <w:szCs w:val="21"/>
+              </w:rPr>
+              <w:drawing>
+                <wp:inline distT="0" distB="0" distL="0" distR="0">
+                  <wp:extent cx="2421600" cy="1627909"/>
+                  <wp:effectExtent l="0" t="0" r="0" b="0"/>
+                  <wp:docPr id="12" name="Afbeelding 12"/>
+                  <wp:cNvGraphicFramePr>
+                    <a:graphicFrameLocks xmlns:a="http://schemas.openxmlformats.org/drawingml/2006/main" noChangeAspect="1"/>
+                  </wp:cNvGraphicFramePr>
+                  <a:graphic xmlns:a="http://schemas.openxmlformats.org/drawingml/2006/main">
+                    <a:graphicData uri="http://schemas.openxmlformats.org/drawingml/2006/picture">
+                      <pic:pic xmlns:pic="http://schemas.openxmlformats.org/drawingml/2006/picture">
+                        <pic:nvPicPr>
+                          <pic:cNvPr id="0" name="Picture 13"/>
+                          <pic:cNvPicPr>
+                            <a:picLocks noChangeAspect="1" noChangeArrowheads="1"/>
+                          </pic:cNvPicPr>
+                        </pic:nvPicPr>
+                        <pic:blipFill>
+                          <a:blip r:embed="rId10">
+                            <a:extLst>
+                              <a:ext uri="{28A0092B-C50C-407E-A947-70E740481C1C}">
+                                <a14:useLocalDpi xmlns:a14="http://schemas.microsoft.com/office/drawing/2010/main" val="0"/>
+                              </a:ext>
+                            </a:extLst>
+                          </a:blip>
+                          <a:srcRect/>
+                          <a:stretch>
+                            <a:fillRect/>
+                          </a:stretch>
+                        </pic:blipFill>
+                        <pic:spPr bwMode="auto">
+                          <a:xfrm>
+                            <a:off x="0" y="0"/>
+                            <a:ext cx="2462104" cy="1655138"/>
+                          </a:xfrm>
+                          <a:prstGeom prst="rect">
+                            <a:avLst/>
+                          </a:prstGeom>
+                          <a:noFill/>
+                          <a:ln>
+                            <a:noFill/>
+                          </a:ln>
+                        </pic:spPr>
+                      </pic:pic>
+                    </a:graphicData>
+                  </a:graphic>
+                </wp:inline>
+              </w:drawing>
+            </w:r>
+          </w:p>
+        </w:tc>
+      </w:tr>
+      <w:tr>
+        <w:trPr>
+          <w:trHeight w:val="2250"/>
+        </w:trPr>
+        <w:tc>
+          <w:tcPr>
+            <w:tcW w:w="4626" w:type="dxa"/>
+          </w:tcPr>
+          <w:p>
+            <w:pPr>
+              <w:rPr>
+                <w:rFonts w:ascii="Segoe UI" w:eastAsia="Times New Roman" w:hAnsi="Segoe UI" w:cs="Segoe UI"/>
+                <w:sz w:val="21"/>
+                <w:szCs w:val="21"/>
+                <w:lang w:eastAsia="nl-BE"/>
+              </w:rPr>
+            </w:pPr>
+            <w:r>
+              <w:rPr>
+                <w:noProof/>
+              </w:rPr>
+              <w:drawing>
+                <wp:inline distT="0" distB="0" distL="0" distR="0" wp14:anchorId="444A86EE" wp14:editId="7A274029">
+                  <wp:extent cx="2479964" cy="1653309"/>
+                  <wp:effectExtent l="0" t="0" r="0" b="4445"/>
+                  <wp:docPr id="10" name="Afbeelding 10"/>
+                  <wp:cNvGraphicFramePr>
+                    <a:graphicFrameLocks xmlns:a="http://schemas.openxmlformats.org/drawingml/2006/main" noChangeAspect="1"/>
+                  </wp:cNvGraphicFramePr>
+                  <a:graphic xmlns:a="http://schemas.openxmlformats.org/drawingml/2006/main">
+                    <a:graphicData uri="http://schemas.openxmlformats.org/drawingml/2006/picture">
+                      <pic:pic xmlns:pic="http://schemas.openxmlformats.org/drawingml/2006/picture">
+                        <pic:nvPicPr>
+                          <pic:cNvPr id="0" name="Picture 10"/>
+                          <pic:cNvPicPr>
+                            <a:picLocks noChangeAspect="1" noChangeArrowheads="1"/>
+                          </pic:cNvPicPr>
+                        </pic:nvPicPr>
+                        <pic:blipFill>
+                          <a:blip r:embed="rId11" cstate="print">
+                            <a:extLst>
+                              <a:ext uri="{28A0092B-C50C-407E-A947-70E740481C1C}">
+                                <a14:useLocalDpi xmlns:a14="http://schemas.microsoft.com/office/drawing/2010/main" val="0"/>
+                              </a:ext>
+                            </a:extLst>
+                          </a:blip>
+                          <a:srcRect/>
+                          <a:stretch>
+                            <a:fillRect/>
+                          </a:stretch>
+                        </pic:blipFill>
+                        <pic:spPr bwMode="auto">
+                          <a:xfrm>
+                            <a:off x="0" y="0"/>
+                            <a:ext cx="2511905" cy="1674603"/>
+                          </a:xfrm>
+                          <a:prstGeom prst="rect">
+                            <a:avLst/>
+                          </a:prstGeom>
+                          <a:noFill/>
+                          <a:ln>
+                            <a:noFill/>
+                          </a:ln>
+                        </pic:spPr>
+                      </pic:pic>
+                    </a:graphicData>
+                  </a:graphic>
+                </wp:inline>
+              </w:drawing>
+            </w:r>
+          </w:p>
+        </w:tc>
+        <w:tc>
+          <w:tcPr>
+            <w:tcW w:w="4626" w:type="dxa"/>
+          </w:tcPr>
+          <w:p>
+            <w:pPr>
+              <w:rPr>
+                <w:rFonts w:ascii="Segoe UI" w:eastAsia="Times New Roman" w:hAnsi="Segoe UI" w:cs="Segoe UI"/>
+                <w:sz w:val="21"/>
+                <w:szCs w:val="21"/>
+                <w:lang w:eastAsia="nl-BE"/>
+              </w:rPr>
+            </w:pPr>
+            <w:r>
+              <w:rPr>
+                <w:noProof/>
+              </w:rPr>
+              <w:drawing>
+                <wp:inline distT="0" distB="0" distL="0" distR="0" wp14:anchorId="4C4976A6" wp14:editId="3959A8A1">
+                  <wp:extent cx="2417618" cy="1611745"/>
+                  <wp:effectExtent l="0" t="0" r="1905" b="7620"/>
+                  <wp:docPr id="11" name="Afbeelding 11"/>
+                  <wp:cNvGraphicFramePr>
+                    <a:graphicFrameLocks xmlns:a="http://schemas.openxmlformats.org/drawingml/2006/main" noChangeAspect="1"/>
+                  </wp:cNvGraphicFramePr>
+                  <a:graphic xmlns:a="http://schemas.openxmlformats.org/drawingml/2006/main">
+                    <a:graphicData uri="http://schemas.openxmlformats.org/drawingml/2006/picture">
+                      <pic:pic xmlns:pic="http://schemas.openxmlformats.org/drawingml/2006/picture">
+                        <pic:nvPicPr>
+                          <pic:cNvPr id="0" name="Picture 11"/>
+                          <pic:cNvPicPr>
+                            <a:picLocks noChangeAspect="1" noChangeArrowheads="1"/>
+                          </pic:cNvPicPr>
+                        </pic:nvPicPr>
+                        <pic:blipFill>
+                          <a:blip r:embed="rId12" cstate="print">
+                            <a:extLst>
+                              <a:ext uri="{28A0092B-C50C-407E-A947-70E740481C1C}">
+                                <a14:useLocalDpi xmlns:a14="http://schemas.microsoft.com/office/drawing/2010/main" val="0"/>
+                              </a:ext>
+                            </a:extLst>
+                          </a:blip>
+                          <a:srcRect/>
+                          <a:stretch>
+                            <a:fillRect/>
+                          </a:stretch>
+                        </pic:blipFill>
+                        <pic:spPr bwMode="auto">
+                          <a:xfrm>
+                            <a:off x="0" y="0"/>
+                            <a:ext cx="2455674" cy="1637115"/>
+                          </a:xfrm>
+                          <a:prstGeom prst="rect">
+                            <a:avLst/>
+                          </a:prstGeom>
+                          <a:noFill/>
+                          <a:ln>
+                            <a:noFill/>
+                          </a:ln>
+                        </pic:spPr>
+                      </pic:pic>
+                    </a:graphicData>
+                  </a:graphic>
+                </wp:inline>
+              </w:drawing>
+            </w:r>
+          </w:p>
+        </w:tc>
+      </w:tr>
+    </w:tbl>
+    <w:p>
+      <w:pPr>
+        <w:spacing w:after="0" w:line="240" w:lineRule="auto"/>
+        <w:rPr>
+          <w:rFonts w:ascii="Segoe UI" w:eastAsia="Times New Roman" w:hAnsi="Segoe UI" w:cs="Segoe UI"/>
+          <w:sz w:val="21"/>
+          <w:szCs w:val="21"/>
+          <w:lang w:eastAsia="nl-BE"/>
+        </w:rPr>
+      </w:pPr>
+    </w:p>
+    <w:p>
+      <w:pPr>
+        <w:spacing w:after="0" w:line="240" w:lineRule="auto"/>
+        <w:rPr>
+          <w:rFonts w:ascii="Segoe UI" w:eastAsia="Times New Roman" w:hAnsi="Segoe UI" w:cs="Segoe UI"/>
+          <w:sz w:val="21"/>
+          <w:szCs w:val="21"/>
+          <w:lang w:eastAsia="nl-BE"/>
+        </w:rPr>
+      </w:pPr>
+    </w:p>
+    <w:p>
+      <w:r>
+        <w:t xml:space="preserve"> </w:t>
+      </w:r>
+      <w:r>
+        <w:t xml:space="preserve"> </w:t>
+      </w:r>
+    </w:p>
+    <w:p/>
+    <w:p>
+      <w:r>
+        <w:lastRenderedPageBreak/>
+        <w:t>The following plots show the feature means for each particular gas.</w:t>
+      </w:r>
+      <w:r>
+        <w:t xml:space="preserve"> It is notable that the gases acetone and ethanol show a strong recidivist behaviour compared to the other gases. </w:t>
+      </w:r>
+    </w:p>
+    <w:tbl>
+      <w:tblPr>
+        <w:tblStyle w:val="Tabelraster"/>
+        <w:tblW w:w="0" w:type="auto"/>
+        <w:tblLook w:val="04A0" w:firstRow="1" w:lastRow="0" w:firstColumn="1" w:lastColumn="0" w:noHBand="0" w:noVBand="1"/>
+      </w:tblPr>
+      <w:tblGrid>
+        <w:gridCol w:w="4531"/>
+        <w:gridCol w:w="4531"/>
+      </w:tblGrid>
+      <w:tr>
+        <w:tc>
+          <w:tcPr>
+            <w:tcW w:w="4531" w:type="dxa"/>
+          </w:tcPr>
+          <w:p>
+            <w:r>
+              <w:rPr>
+                <w:noProof/>
+              </w:rPr>
+              <w:drawing>
+                <wp:inline distT="0" distB="0" distL="0" distR="0">
+                  <wp:extent cx="2613660" cy="1742440"/>
+                  <wp:effectExtent l="0" t="0" r="0" b="0"/>
+                  <wp:docPr id="14" name="Afbeelding 14"/>
+                  <wp:cNvGraphicFramePr>
+                    <a:graphicFrameLocks xmlns:a="http://schemas.openxmlformats.org/drawingml/2006/main" noChangeAspect="1"/>
+                  </wp:cNvGraphicFramePr>
+                  <a:graphic xmlns:a="http://schemas.openxmlformats.org/drawingml/2006/main">
+                    <a:graphicData uri="http://schemas.openxmlformats.org/drawingml/2006/picture">
+                      <pic:pic xmlns:pic="http://schemas.openxmlformats.org/drawingml/2006/picture">
+                        <pic:nvPicPr>
+                          <pic:cNvPr id="0" name="Picture 16"/>
+                          <pic:cNvPicPr>
+                            <a:picLocks noChangeAspect="1" noChangeArrowheads="1"/>
+                          </pic:cNvPicPr>
+                        </pic:nvPicPr>
+                        <pic:blipFill>
+                          <a:blip r:embed="rId13" cstate="print">
+                            <a:extLst>
+                              <a:ext uri="{28A0092B-C50C-407E-A947-70E740481C1C}">
+                                <a14:useLocalDpi xmlns:a14="http://schemas.microsoft.com/office/drawing/2010/main" val="0"/>
+                              </a:ext>
+                            </a:extLst>
+                          </a:blip>
+                          <a:srcRect/>
+                          <a:stretch>
+                            <a:fillRect/>
+                          </a:stretch>
+                        </pic:blipFill>
+                        <pic:spPr bwMode="auto">
+                          <a:xfrm>
+                            <a:off x="0" y="0"/>
+                            <a:ext cx="2613660" cy="1742440"/>
+                          </a:xfrm>
+                          <a:prstGeom prst="rect">
+                            <a:avLst/>
+                          </a:prstGeom>
+                          <a:noFill/>
+                          <a:ln>
+                            <a:noFill/>
+                          </a:ln>
+                        </pic:spPr>
+                      </pic:pic>
+                    </a:graphicData>
+                  </a:graphic>
+                </wp:inline>
+              </w:drawing>
+            </w:r>
+          </w:p>
+        </w:tc>
+        <w:tc>
+          <w:tcPr>
+            <w:tcW w:w="4531" w:type="dxa"/>
+          </w:tcPr>
+          <w:p>
+            <w:r>
+              <w:rPr>
+                <w:noProof/>
+              </w:rPr>
+              <w:drawing>
+                <wp:inline distT="0" distB="0" distL="0" distR="0" wp14:anchorId="2D2868C1" wp14:editId="024785DD">
+                  <wp:extent cx="2651760" cy="1767840"/>
+                  <wp:effectExtent l="0" t="0" r="0" b="3810"/>
+                  <wp:docPr id="15" name="Afbeelding 15"/>
+                  <wp:cNvGraphicFramePr>
+                    <a:graphicFrameLocks xmlns:a="http://schemas.openxmlformats.org/drawingml/2006/main" noChangeAspect="1"/>
+                  </wp:cNvGraphicFramePr>
+                  <a:graphic xmlns:a="http://schemas.openxmlformats.org/drawingml/2006/main">
+                    <a:graphicData uri="http://schemas.openxmlformats.org/drawingml/2006/picture">
+                      <pic:pic xmlns:pic="http://schemas.openxmlformats.org/drawingml/2006/picture">
+                        <pic:nvPicPr>
+                          <pic:cNvPr id="0" name="Picture 17"/>
+                          <pic:cNvPicPr>
+                            <a:picLocks noChangeAspect="1" noChangeArrowheads="1"/>
+                          </pic:cNvPicPr>
+                        </pic:nvPicPr>
+                        <pic:blipFill>
+                          <a:blip r:embed="rId14" cstate="print">
+                            <a:extLst>
+                              <a:ext uri="{28A0092B-C50C-407E-A947-70E740481C1C}">
+                                <a14:useLocalDpi xmlns:a14="http://schemas.microsoft.com/office/drawing/2010/main" val="0"/>
+                              </a:ext>
+                            </a:extLst>
+                          </a:blip>
+                          <a:srcRect/>
+                          <a:stretch>
+                            <a:fillRect/>
+                          </a:stretch>
+                        </pic:blipFill>
+                        <pic:spPr bwMode="auto">
+                          <a:xfrm>
+                            <a:off x="0" y="0"/>
+                            <a:ext cx="2651760" cy="1767840"/>
+                          </a:xfrm>
+                          <a:prstGeom prst="rect">
+                            <a:avLst/>
+                          </a:prstGeom>
+                          <a:noFill/>
+                          <a:ln>
+                            <a:noFill/>
+                          </a:ln>
+                        </pic:spPr>
+                      </pic:pic>
+                    </a:graphicData>
+                  </a:graphic>
+                </wp:inline>
+              </w:drawing>
+            </w:r>
+          </w:p>
+        </w:tc>
+      </w:tr>
+    </w:tbl>
+    <w:p/>
+    <w:p>
+      <w:pPr>
+        <w:pStyle w:val="Kop2"/>
+      </w:pPr>
+      <w:r>
+        <w:t>Outlier detection</w:t>
+      </w:r>
+    </w:p>
+    <w:p>
+      <w:r>
+        <w:t xml:space="preserve">The observations of the data set where obtained in a fully computerized environment using a  highly accurate measurement system. Therefore the validity of the observations is not called into question. Consequently, this section is solely performed to obtain more insights int the data </w:t>
+      </w:r>
+      <w:r>
+        <w:t xml:space="preserve">and thus </w:t>
+      </w:r>
+      <w:r>
+        <w:t xml:space="preserve"> observations identified as outliers will not be removed or adapated. </w:t>
+      </w:r>
+    </w:p>
+    <w:p>
+      <w:r>
+        <w:t>An</w:t>
+      </w:r>
+      <w:r>
+        <w:t xml:space="preserve"> IsolationForest</w:t>
+      </w:r>
+      <w:r>
+        <w:t xml:space="preserve"> contain trees whereby the split criteria</w:t>
+      </w:r>
+      <w:r>
+        <w:t xml:space="preserve">, </w:t>
+      </w:r>
+      <w:r>
+        <w:t>feature and value</w:t>
+      </w:r>
+      <w:r>
+        <w:t>,</w:t>
+      </w:r>
+      <w:r>
+        <w:t xml:space="preserve"> is chosen randomly</w:t>
+      </w:r>
+      <w:r>
+        <w:t xml:space="preserve">. This random partitioning produces noticeable shorter shorter tree paths compared  to normal data points. As a consequence, outliers will be typically “isolated” at the top of the tree. In addition, </w:t>
+      </w:r>
+      <w:r>
+        <w:t xml:space="preserve">the trees have </w:t>
+      </w:r>
+      <w:r>
+        <w:t xml:space="preserve">a </w:t>
+      </w:r>
+      <w:r>
+        <w:t>much shorter max depth which results in lower memory requireme</w:t>
+      </w:r>
+      <w:r>
+        <w:t xml:space="preserve">nt. </w:t>
+      </w:r>
+      <w:r>
+        <w:t xml:space="preserve">The algorithm is quite sensitive to </w:t>
+      </w:r>
+      <w:r>
+        <w:t>the</w:t>
+      </w:r>
+      <w:r>
+        <w:t xml:space="preserve"> </w:t>
+      </w:r>
+      <w:r>
+        <w:rPr>
+          <w:b/>
+          <w:bCs/>
+        </w:rPr>
+        <w:t>co</w:t>
+      </w:r>
+      <w:r>
+        <w:rPr>
+          <w:b/>
+          <w:bCs/>
+        </w:rPr>
+        <w:t>ntamination</w:t>
+      </w:r>
+      <w:r>
+        <w:rPr>
+          <w:b/>
+          <w:bCs/>
+        </w:rPr>
+        <w:t xml:space="preserve"> </w:t>
+      </w:r>
+      <w:r>
+        <w:t>parameter</w:t>
+      </w:r>
+      <w:r>
+        <w:rPr>
+          <w:b/>
+          <w:bCs/>
+        </w:rPr>
+        <w:t xml:space="preserve">. </w:t>
+      </w:r>
+      <w:r>
+        <w:t>This</w:t>
+      </w:r>
+      <w:r>
+        <w:rPr>
+          <w:b/>
+          <w:bCs/>
+        </w:rPr>
+        <w:t xml:space="preserve"> </w:t>
+      </w:r>
+      <w:r>
+        <w:t>parameter</w:t>
+      </w:r>
+      <w:r>
+        <w:rPr>
+          <w:b/>
+          <w:bCs/>
+        </w:rPr>
+        <w:t xml:space="preserve"> </w:t>
+      </w:r>
+      <w:r>
+        <w:t>refers to the expected proportion of outliers in the data set</w:t>
+      </w:r>
+      <w:r>
+        <w:t xml:space="preserve"> and is used to define which outliers are considered as outliers. The value is determined as suggested as in the original paper, which results in a value of 0.1%  for our dataset. </w:t>
+      </w:r>
+    </w:p>
+    <w:p>
+      <w:r>
+        <w:t xml:space="preserve">The algorithm identifies 1387 observations as potential outliers which comes down to 0.1% of the data. The gas distribution and concentration distribution of these outliers is as follows. The fact that acetone and ethanol are that much considered as outliers is not suprising. It was already visible that these gases have remarkable higher mean values for a particular subset of features. However, the 470 observations of ethylene is rather unexpected because observations of this gas were not striking in the exploratory plots.  A potential explanation for this is the fact that ethylene is the gas with </w:t>
+      </w:r>
+      <w:r>
+        <w:t xml:space="preserve">second most observation in the dataset. </w:t>
+      </w:r>
+    </w:p>
+    <w:p>
+      <w:r>
+        <w:rPr>
+          <w:noProof/>
+        </w:rPr>
+        <w:drawing>
+          <wp:inline distT="0" distB="0" distL="0" distR="0" wp14:anchorId="4A2F58FA" wp14:editId="40CC9419">
+            <wp:extent cx="1623060" cy="1021080"/>
+            <wp:effectExtent l="0" t="0" r="0" b="7620"/>
+            <wp:docPr id="16" name="Afbeelding 16"/>
+            <wp:cNvGraphicFramePr>
+              <a:graphicFrameLocks xmlns:a="http://schemas.openxmlformats.org/drawingml/2006/main" noChangeAspect="1"/>
+            </wp:cNvGraphicFramePr>
+            <a:graphic xmlns:a="http://schemas.openxmlformats.org/drawingml/2006/main">
+              <a:graphicData uri="http://schemas.openxmlformats.org/drawingml/2006/picture">
+                <pic:pic xmlns:pic="http://schemas.openxmlformats.org/drawingml/2006/picture">
+                  <pic:nvPicPr>
+                    <pic:cNvPr id="1" name=""/>
+                    <pic:cNvPicPr/>
+                  </pic:nvPicPr>
+                  <pic:blipFill rotWithShape="1">
+                    <a:blip r:embed="rId15"/>
+                    <a:srcRect l="1" r="930" b="6783"/>
+                    <a:stretch/>
+                  </pic:blipFill>
+                  <pic:spPr bwMode="auto">
+                    <a:xfrm>
+                      <a:off x="0" y="0"/>
+                      <a:ext cx="1623060" cy="1021080"/>
+                    </a:xfrm>
+                    <a:prstGeom prst="rect">
+                      <a:avLst/>
+                    </a:prstGeom>
+                    <a:ln>
+                      <a:noFill/>
+                    </a:ln>
+                    <a:extLst>
+                      <a:ext uri="{53640926-AAD7-44D8-BBD7-CCE9431645EC}">
+                        <a14:shadowObscured xmlns:a14="http://schemas.microsoft.com/office/drawing/2010/main"/>
+                      </a:ext>
+                    </a:extLst>
+                  </pic:spPr>
+                </pic:pic>
+              </a:graphicData>
+            </a:graphic>
+          </wp:inline>
+        </w:drawing>
+      </w:r>
+    </w:p>
+    <w:p>
+      <w:r>
+        <w:rPr>
+          <w:noProof/>
+        </w:rPr>
+        <w:drawing>
+          <wp:inline distT="0" distB="0" distL="0" distR="0" wp14:anchorId="3FFAEE96" wp14:editId="1484F88B">
+            <wp:extent cx="1200150" cy="5857875"/>
+            <wp:effectExtent l="0" t="4763" r="0" b="0"/>
+            <wp:docPr id="17" name="Afbeelding 17"/>
+            <wp:cNvGraphicFramePr>
+              <a:graphicFrameLocks xmlns:a="http://schemas.openxmlformats.org/drawingml/2006/main" noChangeAspect="1"/>
+            </wp:cNvGraphicFramePr>
+            <a:graphic xmlns:a="http://schemas.openxmlformats.org/drawingml/2006/main">
+              <a:graphicData uri="http://schemas.openxmlformats.org/drawingml/2006/picture">
+                <pic:pic xmlns:pic="http://schemas.openxmlformats.org/drawingml/2006/picture">
+                  <pic:nvPicPr>
+                    <pic:cNvPr id="1" name=""/>
+                    <pic:cNvPicPr/>
+                  </pic:nvPicPr>
+                  <pic:blipFill>
+                    <a:blip r:embed="rId16"/>
+                    <a:stretch>
+                      <a:fillRect/>
+                    </a:stretch>
+                  </pic:blipFill>
+                  <pic:spPr>
+                    <a:xfrm rot="16200000">
+                      <a:off x="0" y="0"/>
+                      <a:ext cx="1200150" cy="5857875"/>
+                    </a:xfrm>
+                    <a:prstGeom prst="rect">
+                      <a:avLst/>
+                    </a:prstGeom>
+                  </pic:spPr>
+                </pic:pic>
+              </a:graphicData>
+            </a:graphic>
+          </wp:inline>
+        </w:drawing>
+      </w:r>
+    </w:p>
+    <w:p>
+      <w:pPr>
+        <w:pStyle w:val="Kop1"/>
+      </w:pPr>
       <w:bookmarkStart w:id="0" w:name="_GoBack"/>
       <w:bookmarkEnd w:id="0"/>
+      <w:r>
+        <w:lastRenderedPageBreak/>
+        <w:t>Parameter tuning</w:t>
+      </w:r>
+    </w:p>
+    <w:p>
+      <w:r>
+        <w:t xml:space="preserve">The RandomForestRegressor has n_estimators parameter that determines the number of trees in the forest, and the max_depth parameter that determines the maximum depth of each tree. It is not clear what the exact values of these parameters should be since they depend on the data at hand. </w:t>
+      </w:r>
+    </w:p>
+    <w:p>
+      <w:r>
+        <w:t>We can specify the parameterspace whereover we want to search:</w:t>
+      </w:r>
+    </w:p>
+    <w:p>
+      <w:r>
+        <w:t>Param_distributions = {“n_estimators”: randint(1, 5), “max_depth”:randint(5,10)}</w:t>
+      </w:r>
+    </w:p>
+    <w:p>
+      <w:r>
+        <w:t>Then we have to create a searchCV obejct and fit it to the data:</w:t>
+      </w:r>
+    </w:p>
+    <w:p>
+      <w:r>
+        <w:t>search = RandomizedSearchCV(estimator = RandomForestRegressor(random_state = 0), n_iter = 5, param_distributions = parm_distributions, random_state = 0)</w:t>
+      </w:r>
+    </w:p>
+    <w:p>
+      <w:r>
+        <w:t>search.fit(x_train, y_train)</w:t>
+      </w:r>
     </w:p>
     <w:sectPr>
       <w:pgSz w:w="11906" w:h="16838"/>
@@ -14,6 +1447,243 @@
     </w:sectPr>
   </w:body>
 </w:document>
+</file>
+
+<file path=word/numbering.xml><?xml version="1.0" encoding="utf-8"?>
+<w:numbering xmlns:wpc="http://schemas.microsoft.com/office/word/2010/wordprocessingCanvas" xmlns:cx="http://schemas.microsoft.com/office/drawing/2014/chartex" xmlns:cx1="http://schemas.microsoft.com/office/drawing/2015/9/8/chartex" xmlns:cx2="http://schemas.microsoft.com/office/drawing/2015/10/21/chartex" xmlns:cx3="http://schemas.microsoft.com/office/drawing/2016/5/9/chartex" xmlns:cx4="http://schemas.microsoft.com/office/drawing/2016/5/10/chartex" xmlns:cx5="http://schemas.microsoft.com/office/drawing/2016/5/11/chartex" xmlns:cx6="http://schemas.microsoft.com/office/drawing/2016/5/12/chartex" xmlns:cx7="http://schemas.microsoft.com/office/drawing/2016/5/13/chartex" xmlns:cx8="http://schemas.microsoft.com/office/drawing/2016/5/14/chartex" xmlns:mc="http://schemas.openxmlformats.org/markup-compatibility/2006" xmlns:aink="http://schemas.microsoft.com/office/drawing/2016/ink" xmlns:am3d="http://schemas.microsoft.com/office/drawing/2017/model3d" xmlns:o="urn:schemas-microsoft-com:office:office" xmlns:r="http://schemas.openxmlformats.org/officeDocument/2006/relationships" xmlns:m="http://schemas.openxmlformats.org/officeDocument/2006/math" xmlns:v="urn:schemas-microsoft-com:vml" xmlns:wp14="http://schemas.microsoft.com/office/word/2010/wordprocessingDrawing" xmlns:wp="http://schemas.openxmlformats.org/drawingml/2006/wordprocessingDrawing" xmlns:w10="urn:schemas-microsoft-com:office:word" xmlns:w="http://schemas.openxmlformats.org/wordprocessingml/2006/main" xmlns:w14="http://schemas.microsoft.com/office/word/2010/wordml" xmlns:w15="http://schemas.microsoft.com/office/word/2012/wordml" xmlns:w16cid="http://schemas.microsoft.com/office/word/2016/wordml/cid" xmlns:w16se="http://schemas.microsoft.com/office/word/2015/wordml/symex" xmlns:wpg="http://schemas.microsoft.com/office/word/2010/wordprocessingGroup" xmlns:wpi="http://schemas.microsoft.com/office/word/2010/wordprocessingInk" xmlns:wne="http://schemas.microsoft.com/office/word/2006/wordml" xmlns:wps="http://schemas.microsoft.com/office/word/2010/wordprocessingShape" mc:Ignorable="w14 w15 w16se w16cid wp14">
+  <w:abstractNum w:abstractNumId="0" w15:restartNumberingAfterBreak="0">
+    <w:nsid w:val="5EB467C6"/>
+    <w:multiLevelType w:val="hybridMultilevel"/>
+    <w:tmpl w:val="DAF6CC80"/>
+    <w:lvl w:ilvl="0" w:tplc="08130001">
+      <w:start w:val="1"/>
+      <w:numFmt w:val="bullet"/>
+      <w:lvlText w:val=""/>
+      <w:lvlJc w:val="left"/>
+      <w:pPr>
+        <w:ind w:left="720" w:hanging="360"/>
+      </w:pPr>
+      <w:rPr>
+        <w:rFonts w:ascii="Symbol" w:hAnsi="Symbol" w:hint="default"/>
+      </w:rPr>
+    </w:lvl>
+    <w:lvl w:ilvl="1" w:tplc="08130003" w:tentative="1">
+      <w:start w:val="1"/>
+      <w:numFmt w:val="bullet"/>
+      <w:lvlText w:val="o"/>
+      <w:lvlJc w:val="left"/>
+      <w:pPr>
+        <w:ind w:left="1440" w:hanging="360"/>
+      </w:pPr>
+      <w:rPr>
+        <w:rFonts w:ascii="Courier New" w:hAnsi="Courier New" w:cs="Courier New" w:hint="default"/>
+      </w:rPr>
+    </w:lvl>
+    <w:lvl w:ilvl="2" w:tplc="08130005" w:tentative="1">
+      <w:start w:val="1"/>
+      <w:numFmt w:val="bullet"/>
+      <w:lvlText w:val=""/>
+      <w:lvlJc w:val="left"/>
+      <w:pPr>
+        <w:ind w:left="2160" w:hanging="360"/>
+      </w:pPr>
+      <w:rPr>
+        <w:rFonts w:ascii="Wingdings" w:hAnsi="Wingdings" w:hint="default"/>
+      </w:rPr>
+    </w:lvl>
+    <w:lvl w:ilvl="3" w:tplc="08130001" w:tentative="1">
+      <w:start w:val="1"/>
+      <w:numFmt w:val="bullet"/>
+      <w:lvlText w:val=""/>
+      <w:lvlJc w:val="left"/>
+      <w:pPr>
+        <w:ind w:left="2880" w:hanging="360"/>
+      </w:pPr>
+      <w:rPr>
+        <w:rFonts w:ascii="Symbol" w:hAnsi="Symbol" w:hint="default"/>
+      </w:rPr>
+    </w:lvl>
+    <w:lvl w:ilvl="4" w:tplc="08130003" w:tentative="1">
+      <w:start w:val="1"/>
+      <w:numFmt w:val="bullet"/>
+      <w:lvlText w:val="o"/>
+      <w:lvlJc w:val="left"/>
+      <w:pPr>
+        <w:ind w:left="3600" w:hanging="360"/>
+      </w:pPr>
+      <w:rPr>
+        <w:rFonts w:ascii="Courier New" w:hAnsi="Courier New" w:cs="Courier New" w:hint="default"/>
+      </w:rPr>
+    </w:lvl>
+    <w:lvl w:ilvl="5" w:tplc="08130005" w:tentative="1">
+      <w:start w:val="1"/>
+      <w:numFmt w:val="bullet"/>
+      <w:lvlText w:val=""/>
+      <w:lvlJc w:val="left"/>
+      <w:pPr>
+        <w:ind w:left="4320" w:hanging="360"/>
+      </w:pPr>
+      <w:rPr>
+        <w:rFonts w:ascii="Wingdings" w:hAnsi="Wingdings" w:hint="default"/>
+      </w:rPr>
+    </w:lvl>
+    <w:lvl w:ilvl="6" w:tplc="08130001" w:tentative="1">
+      <w:start w:val="1"/>
+      <w:numFmt w:val="bullet"/>
+      <w:lvlText w:val=""/>
+      <w:lvlJc w:val="left"/>
+      <w:pPr>
+        <w:ind w:left="5040" w:hanging="360"/>
+      </w:pPr>
+      <w:rPr>
+        <w:rFonts w:ascii="Symbol" w:hAnsi="Symbol" w:hint="default"/>
+      </w:rPr>
+    </w:lvl>
+    <w:lvl w:ilvl="7" w:tplc="08130003" w:tentative="1">
+      <w:start w:val="1"/>
+      <w:numFmt w:val="bullet"/>
+      <w:lvlText w:val="o"/>
+      <w:lvlJc w:val="left"/>
+      <w:pPr>
+        <w:ind w:left="5760" w:hanging="360"/>
+      </w:pPr>
+      <w:rPr>
+        <w:rFonts w:ascii="Courier New" w:hAnsi="Courier New" w:cs="Courier New" w:hint="default"/>
+      </w:rPr>
+    </w:lvl>
+    <w:lvl w:ilvl="8" w:tplc="08130005" w:tentative="1">
+      <w:start w:val="1"/>
+      <w:numFmt w:val="bullet"/>
+      <w:lvlText w:val=""/>
+      <w:lvlJc w:val="left"/>
+      <w:pPr>
+        <w:ind w:left="6480" w:hanging="360"/>
+      </w:pPr>
+      <w:rPr>
+        <w:rFonts w:ascii="Wingdings" w:hAnsi="Wingdings" w:hint="default"/>
+      </w:rPr>
+    </w:lvl>
+  </w:abstractNum>
+  <w:abstractNum w:abstractNumId="1" w15:restartNumberingAfterBreak="0">
+    <w:nsid w:val="7EF01B11"/>
+    <w:multiLevelType w:val="hybridMultilevel"/>
+    <w:tmpl w:val="296097A4"/>
+    <w:lvl w:ilvl="0" w:tplc="08130001">
+      <w:start w:val="1"/>
+      <w:numFmt w:val="bullet"/>
+      <w:lvlText w:val=""/>
+      <w:lvlJc w:val="left"/>
+      <w:pPr>
+        <w:ind w:left="720" w:hanging="360"/>
+      </w:pPr>
+      <w:rPr>
+        <w:rFonts w:ascii="Symbol" w:hAnsi="Symbol" w:hint="default"/>
+      </w:rPr>
+    </w:lvl>
+    <w:lvl w:ilvl="1" w:tplc="08130003" w:tentative="1">
+      <w:start w:val="1"/>
+      <w:numFmt w:val="bullet"/>
+      <w:lvlText w:val="o"/>
+      <w:lvlJc w:val="left"/>
+      <w:pPr>
+        <w:ind w:left="1440" w:hanging="360"/>
+      </w:pPr>
+      <w:rPr>
+        <w:rFonts w:ascii="Courier New" w:hAnsi="Courier New" w:cs="Courier New" w:hint="default"/>
+      </w:rPr>
+    </w:lvl>
+    <w:lvl w:ilvl="2" w:tplc="08130005" w:tentative="1">
+      <w:start w:val="1"/>
+      <w:numFmt w:val="bullet"/>
+      <w:lvlText w:val=""/>
+      <w:lvlJc w:val="left"/>
+      <w:pPr>
+        <w:ind w:left="2160" w:hanging="360"/>
+      </w:pPr>
+      <w:rPr>
+        <w:rFonts w:ascii="Wingdings" w:hAnsi="Wingdings" w:hint="default"/>
+      </w:rPr>
+    </w:lvl>
+    <w:lvl w:ilvl="3" w:tplc="08130001" w:tentative="1">
+      <w:start w:val="1"/>
+      <w:numFmt w:val="bullet"/>
+      <w:lvlText w:val=""/>
+      <w:lvlJc w:val="left"/>
+      <w:pPr>
+        <w:ind w:left="2880" w:hanging="360"/>
+      </w:pPr>
+      <w:rPr>
+        <w:rFonts w:ascii="Symbol" w:hAnsi="Symbol" w:hint="default"/>
+      </w:rPr>
+    </w:lvl>
+    <w:lvl w:ilvl="4" w:tplc="08130003" w:tentative="1">
+      <w:start w:val="1"/>
+      <w:numFmt w:val="bullet"/>
+      <w:lvlText w:val="o"/>
+      <w:lvlJc w:val="left"/>
+      <w:pPr>
+        <w:ind w:left="3600" w:hanging="360"/>
+      </w:pPr>
+      <w:rPr>
+        <w:rFonts w:ascii="Courier New" w:hAnsi="Courier New" w:cs="Courier New" w:hint="default"/>
+      </w:rPr>
+    </w:lvl>
+    <w:lvl w:ilvl="5" w:tplc="08130005" w:tentative="1">
+      <w:start w:val="1"/>
+      <w:numFmt w:val="bullet"/>
+      <w:lvlText w:val=""/>
+      <w:lvlJc w:val="left"/>
+      <w:pPr>
+        <w:ind w:left="4320" w:hanging="360"/>
+      </w:pPr>
+      <w:rPr>
+        <w:rFonts w:ascii="Wingdings" w:hAnsi="Wingdings" w:hint="default"/>
+      </w:rPr>
+    </w:lvl>
+    <w:lvl w:ilvl="6" w:tplc="08130001" w:tentative="1">
+      <w:start w:val="1"/>
+      <w:numFmt w:val="bullet"/>
+      <w:lvlText w:val=""/>
+      <w:lvlJc w:val="left"/>
+      <w:pPr>
+        <w:ind w:left="5040" w:hanging="360"/>
+      </w:pPr>
+      <w:rPr>
+        <w:rFonts w:ascii="Symbol" w:hAnsi="Symbol" w:hint="default"/>
+      </w:rPr>
+    </w:lvl>
+    <w:lvl w:ilvl="7" w:tplc="08130003" w:tentative="1">
+      <w:start w:val="1"/>
+      <w:numFmt w:val="bullet"/>
+      <w:lvlText w:val="o"/>
+      <w:lvlJc w:val="left"/>
+      <w:pPr>
+        <w:ind w:left="5760" w:hanging="360"/>
+      </w:pPr>
+      <w:rPr>
+        <w:rFonts w:ascii="Courier New" w:hAnsi="Courier New" w:cs="Courier New" w:hint="default"/>
+      </w:rPr>
+    </w:lvl>
+    <w:lvl w:ilvl="8" w:tplc="08130005" w:tentative="1">
+      <w:start w:val="1"/>
+      <w:numFmt w:val="bullet"/>
+      <w:lvlText w:val=""/>
+      <w:lvlJc w:val="left"/>
+      <w:pPr>
+        <w:ind w:left="6480" w:hanging="360"/>
+      </w:pPr>
+      <w:rPr>
+        <w:rFonts w:ascii="Wingdings" w:hAnsi="Wingdings" w:hint="default"/>
+      </w:rPr>
+    </w:lvl>
+  </w:abstractNum>
+  <w:num w:numId="1">
+    <w:abstractNumId w:val="0"/>
+  </w:num>
+  <w:num w:numId="2">
+    <w:abstractNumId w:val="1"/>
+  </w:num>
+</w:numbering>
 </file>
 
 <file path=word/styles.xml><?xml version="1.0" encoding="utf-8"?>
@@ -547,6 +2217,112 @@
       <w:szCs w:val="24"/>
     </w:rPr>
   </w:style>
+  <w:style w:type="character" w:styleId="Zwaar">
+    <w:name w:val="Strong"/>
+    <w:basedOn w:val="Standaardalinea-lettertype"/>
+    <w:uiPriority w:val="22"/>
+    <w:qFormat/>
+    <w:rsid w:val="0024330C"/>
+    <w:rPr>
+      <w:b/>
+      <w:bCs/>
+    </w:rPr>
+  </w:style>
+  <w:style w:type="paragraph" w:styleId="Lijstalinea">
+    <w:name w:val="List Paragraph"/>
+    <w:basedOn w:val="Standaard"/>
+    <w:uiPriority w:val="34"/>
+    <w:qFormat/>
+    <w:rsid w:val="00D86E3D"/>
+    <w:pPr>
+      <w:ind w:left="720"/>
+      <w:contextualSpacing/>
+    </w:pPr>
+  </w:style>
+  <w:style w:type="table" w:styleId="Tabelraster">
+    <w:name w:val="Table Grid"/>
+    <w:basedOn w:val="Standaardtabel"/>
+    <w:uiPriority w:val="39"/>
+    <w:rsid w:val="000D2C02"/>
+    <w:pPr>
+      <w:spacing w:after="0" w:line="240" w:lineRule="auto"/>
+    </w:pPr>
+    <w:tblPr>
+      <w:tblBorders>
+        <w:top w:val="single" w:sz="4" w:space="0" w:color="auto"/>
+        <w:left w:val="single" w:sz="4" w:space="0" w:color="auto"/>
+        <w:bottom w:val="single" w:sz="4" w:space="0" w:color="auto"/>
+        <w:right w:val="single" w:sz="4" w:space="0" w:color="auto"/>
+        <w:insideH w:val="single" w:sz="4" w:space="0" w:color="auto"/>
+        <w:insideV w:val="single" w:sz="4" w:space="0" w:color="auto"/>
+      </w:tblBorders>
+    </w:tblPr>
+  </w:style>
+  <w:style w:type="table" w:styleId="Webtabel3">
+    <w:name w:val="Table Web 3"/>
+    <w:basedOn w:val="Standaardtabel"/>
+    <w:uiPriority w:val="99"/>
+    <w:rsid w:val="00CB2545"/>
+    <w:tblPr>
+      <w:tblCellSpacing w:w="20" w:type="dxa"/>
+      <w:tblBorders>
+        <w:top w:val="outset" w:sz="24" w:space="0" w:color="auto"/>
+        <w:left w:val="outset" w:sz="24" w:space="0" w:color="auto"/>
+        <w:bottom w:val="outset" w:sz="24" w:space="0" w:color="auto"/>
+        <w:right w:val="outset" w:sz="24" w:space="0" w:color="auto"/>
+        <w:insideH w:val="outset" w:sz="6" w:space="0" w:color="auto"/>
+        <w:insideV w:val="outset" w:sz="6" w:space="0" w:color="auto"/>
+      </w:tblBorders>
+    </w:tblPr>
+    <w:trPr>
+      <w:tblCellSpacing w:w="20" w:type="dxa"/>
+    </w:trPr>
+    <w:tcPr>
+      <w:shd w:val="clear" w:color="auto" w:fill="auto"/>
+    </w:tcPr>
+    <w:tblStylePr w:type="firstRow">
+      <w:rPr>
+        <w:color w:val="auto"/>
+      </w:rPr>
+      <w:tblPr/>
+      <w:tcPr>
+        <w:tcBorders>
+          <w:tl2br w:val="none" w:sz="0" w:space="0" w:color="auto"/>
+          <w:tr2bl w:val="none" w:sz="0" w:space="0" w:color="auto"/>
+        </w:tcBorders>
+      </w:tcPr>
+    </w:tblStylePr>
+  </w:style>
+  <w:style w:type="paragraph" w:styleId="Ballontekst">
+    <w:name w:val="Balloon Text"/>
+    <w:basedOn w:val="Standaard"/>
+    <w:link w:val="BallontekstChar"/>
+    <w:uiPriority w:val="99"/>
+    <w:semiHidden/>
+    <w:unhideWhenUsed/>
+    <w:rsid w:val="005143A2"/>
+    <w:pPr>
+      <w:spacing w:after="0" w:line="240" w:lineRule="auto"/>
+    </w:pPr>
+    <w:rPr>
+      <w:rFonts w:ascii="Segoe UI" w:hAnsi="Segoe UI" w:cs="Segoe UI"/>
+      <w:sz w:val="18"/>
+      <w:szCs w:val="18"/>
+    </w:rPr>
+  </w:style>
+  <w:style w:type="character" w:customStyle="1" w:styleId="BallontekstChar">
+    <w:name w:val="Ballontekst Char"/>
+    <w:basedOn w:val="Standaardalinea-lettertype"/>
+    <w:link w:val="Ballontekst"/>
+    <w:uiPriority w:val="99"/>
+    <w:semiHidden/>
+    <w:rsid w:val="005143A2"/>
+    <w:rPr>
+      <w:rFonts w:ascii="Segoe UI" w:hAnsi="Segoe UI" w:cs="Segoe UI"/>
+      <w:sz w:val="18"/>
+      <w:szCs w:val="18"/>
+    </w:rPr>
+  </w:style>
 </w:styles>
 </file>
 

</xml_diff>

<commit_message>
Protocol: dimension reduction algoritmes toevoegen, Paper: resultaten toevoegen + conclusie
</commit_message>
<xml_diff>
--- a/paper.docx
+++ b/paper.docx
@@ -27,7 +27,7 @@
           <w:noProof/>
         </w:rPr>
         <w:drawing>
-          <wp:inline distT="0" distB="0" distL="0" distR="0" wp14:anchorId="3A63ABF7" wp14:editId="7F885FB1">
+          <wp:inline distT="0" distB="0" distL="0" distR="0" wp14:anchorId="20DE720B" wp14:editId="10C9E019">
             <wp:extent cx="5760720" cy="953135"/>
             <wp:effectExtent l="0" t="0" r="0" b="0"/>
             <wp:docPr id="1" name="Afbeelding 1"/>
@@ -42,7 +42,7 @@
                     <pic:cNvPicPr/>
                   </pic:nvPicPr>
                   <pic:blipFill>
-                    <a:blip r:embed="rId5"/>
+                    <a:blip r:embed="rId8"/>
                     <a:stretch>
                       <a:fillRect/>
                     </a:stretch>
@@ -367,7 +367,7 @@
                 <w:noProof/>
               </w:rPr>
               <w:drawing>
-                <wp:inline distT="0" distB="0" distL="0" distR="0" wp14:anchorId="7F05ADB7" wp14:editId="17E63D4B">
+                <wp:inline distT="0" distB="0" distL="0" distR="0" wp14:anchorId="2BA6D93A" wp14:editId="3AE85E1D">
                   <wp:extent cx="1828800" cy="1219200"/>
                   <wp:effectExtent l="0" t="0" r="0" b="0"/>
                   <wp:docPr id="3" name="Afbeelding 3"/>
@@ -384,7 +384,7 @@
                           </pic:cNvPicPr>
                         </pic:nvPicPr>
                         <pic:blipFill>
-                          <a:blip r:embed="rId6" cstate="print">
+                          <a:blip r:embed="rId9" cstate="print">
                             <a:extLst>
                               <a:ext uri="{28A0092B-C50C-407E-A947-70E740481C1C}">
                                 <a14:useLocalDpi xmlns:a14="http://schemas.microsoft.com/office/drawing/2010/main" val="0"/>
@@ -427,7 +427,7 @@
                 <w:noProof/>
               </w:rPr>
               <w:drawing>
-                <wp:inline distT="0" distB="0" distL="0" distR="0" wp14:anchorId="543DA359" wp14:editId="5BB0722F">
+                <wp:inline distT="0" distB="0" distL="0" distR="0" wp14:anchorId="7F6F426B" wp14:editId="6A53F270">
                   <wp:extent cx="1808020" cy="1205346"/>
                   <wp:effectExtent l="0" t="0" r="1905" b="0"/>
                   <wp:docPr id="6" name="Afbeelding 6"/>
@@ -444,7 +444,7 @@
                           </pic:cNvPicPr>
                         </pic:nvPicPr>
                         <pic:blipFill>
-                          <a:blip r:embed="rId7" cstate="print">
+                          <a:blip r:embed="rId10" cstate="print">
                             <a:extLst>
                               <a:ext uri="{28A0092B-C50C-407E-A947-70E740481C1C}">
                                 <a14:useLocalDpi xmlns:a14="http://schemas.microsoft.com/office/drawing/2010/main" val="0"/>
@@ -487,7 +487,7 @@
                 <w:noProof/>
               </w:rPr>
               <w:drawing>
-                <wp:inline distT="0" distB="0" distL="0" distR="0" wp14:anchorId="5EB6E8DC" wp14:editId="2A103423">
+                <wp:inline distT="0" distB="0" distL="0" distR="0" wp14:anchorId="31889E5C" wp14:editId="613009EF">
                   <wp:extent cx="1787240" cy="1191491"/>
                   <wp:effectExtent l="0" t="0" r="3810" b="8890"/>
                   <wp:docPr id="7" name="Afbeelding 7"/>
@@ -504,7 +504,7 @@
                           </pic:cNvPicPr>
                         </pic:nvPicPr>
                         <pic:blipFill>
-                          <a:blip r:embed="rId8" cstate="print">
+                          <a:blip r:embed="rId11" cstate="print">
                             <a:extLst>
                               <a:ext uri="{28A0092B-C50C-407E-A947-70E740481C1C}">
                                 <a14:useLocalDpi xmlns:a14="http://schemas.microsoft.com/office/drawing/2010/main" val="0"/>
@@ -738,7 +738,7 @@
                 <w:noProof/>
               </w:rPr>
               <w:drawing>
-                <wp:inline distT="0" distB="0" distL="0" distR="0" wp14:anchorId="25216A93" wp14:editId="0E0261AC">
+                <wp:inline distT="0" distB="0" distL="0" distR="0" wp14:anchorId="0AF9FFDA" wp14:editId="33D9027F">
                   <wp:extent cx="2632364" cy="1754909"/>
                   <wp:effectExtent l="0" t="0" r="0" b="0"/>
                   <wp:docPr id="9" name="Afbeelding 9"/>
@@ -755,7 +755,7 @@
                           </pic:cNvPicPr>
                         </pic:nvPicPr>
                         <pic:blipFill>
-                          <a:blip r:embed="rId9" cstate="print">
+                          <a:blip r:embed="rId12" cstate="print">
                             <a:extLst>
                               <a:ext uri="{28A0092B-C50C-407E-A947-70E740481C1C}">
                                 <a14:useLocalDpi xmlns:a14="http://schemas.microsoft.com/office/drawing/2010/main" val="0"/>
@@ -809,7 +809,7 @@
                 <w:szCs w:val="21"/>
               </w:rPr>
               <w:drawing>
-                <wp:inline distT="0" distB="0" distL="0" distR="0">
+                <wp:inline distT="0" distB="0" distL="0" distR="0" wp14:anchorId="274193BC" wp14:editId="19CD65B8">
                   <wp:extent cx="2421600" cy="1627909"/>
                   <wp:effectExtent l="0" t="0" r="0" b="0"/>
                   <wp:docPr id="12" name="Afbeelding 12"/>
@@ -826,7 +826,7 @@
                           </pic:cNvPicPr>
                         </pic:nvPicPr>
                         <pic:blipFill>
-                          <a:blip r:embed="rId10">
+                          <a:blip r:embed="rId13">
                             <a:extLst>
                               <a:ext uri="{28A0092B-C50C-407E-A947-70E740481C1C}">
                                 <a14:useLocalDpi xmlns:a14="http://schemas.microsoft.com/office/drawing/2010/main" val="0"/>
@@ -882,7 +882,7 @@
                 <w:noProof/>
               </w:rPr>
               <w:drawing>
-                <wp:inline distT="0" distB="0" distL="0" distR="0" wp14:anchorId="444A86EE" wp14:editId="7A274029">
+                <wp:inline distT="0" distB="0" distL="0" distR="0" wp14:anchorId="77C41630" wp14:editId="3894212E">
                   <wp:extent cx="2479964" cy="1653309"/>
                   <wp:effectExtent l="0" t="0" r="0" b="4445"/>
                   <wp:docPr id="10" name="Afbeelding 10"/>
@@ -899,7 +899,7 @@
                           </pic:cNvPicPr>
                         </pic:nvPicPr>
                         <pic:blipFill>
-                          <a:blip r:embed="rId11" cstate="print">
+                          <a:blip r:embed="rId14" cstate="print">
                             <a:extLst>
                               <a:ext uri="{28A0092B-C50C-407E-A947-70E740481C1C}">
                                 <a14:useLocalDpi xmlns:a14="http://schemas.microsoft.com/office/drawing/2010/main" val="0"/>
@@ -950,7 +950,7 @@
                 <w:noProof/>
               </w:rPr>
               <w:drawing>
-                <wp:inline distT="0" distB="0" distL="0" distR="0" wp14:anchorId="4C4976A6" wp14:editId="3959A8A1">
+                <wp:inline distT="0" distB="0" distL="0" distR="0" wp14:anchorId="25C9B15D" wp14:editId="45A5F37C">
                   <wp:extent cx="2417618" cy="1611745"/>
                   <wp:effectExtent l="0" t="0" r="1905" b="7620"/>
                   <wp:docPr id="11" name="Afbeelding 11"/>
@@ -967,7 +967,7 @@
                           </pic:cNvPicPr>
                         </pic:nvPicPr>
                         <pic:blipFill>
-                          <a:blip r:embed="rId12" cstate="print">
+                          <a:blip r:embed="rId15" cstate="print">
                             <a:extLst>
                               <a:ext uri="{28A0092B-C50C-407E-A947-70E740481C1C}">
                                 <a14:useLocalDpi xmlns:a14="http://schemas.microsoft.com/office/drawing/2010/main" val="0"/>
@@ -1063,7 +1063,7 @@
                 <w:noProof/>
               </w:rPr>
               <w:drawing>
-                <wp:inline distT="0" distB="0" distL="0" distR="0">
+                <wp:inline distT="0" distB="0" distL="0" distR="0" wp14:anchorId="0A7AA674" wp14:editId="1E5071C8">
                   <wp:extent cx="2613660" cy="1742440"/>
                   <wp:effectExtent l="0" t="0" r="0" b="0"/>
                   <wp:docPr id="14" name="Afbeelding 14"/>
@@ -1080,7 +1080,7 @@
                           </pic:cNvPicPr>
                         </pic:nvPicPr>
                         <pic:blipFill>
-                          <a:blip r:embed="rId13" cstate="print">
+                          <a:blip r:embed="rId16" cstate="print">
                             <a:extLst>
                               <a:ext uri="{28A0092B-C50C-407E-A947-70E740481C1C}">
                                 <a14:useLocalDpi xmlns:a14="http://schemas.microsoft.com/office/drawing/2010/main" val="0"/>
@@ -1123,7 +1123,7 @@
                 <w:noProof/>
               </w:rPr>
               <w:drawing>
-                <wp:inline distT="0" distB="0" distL="0" distR="0" wp14:anchorId="2D2868C1" wp14:editId="024785DD">
+                <wp:inline distT="0" distB="0" distL="0" distR="0" wp14:anchorId="0F29BDA2" wp14:editId="4F5C9743">
                   <wp:extent cx="2651760" cy="1767840"/>
                   <wp:effectExtent l="0" t="0" r="0" b="3810"/>
                   <wp:docPr id="15" name="Afbeelding 15"/>
@@ -1140,7 +1140,7 @@
                           </pic:cNvPicPr>
                         </pic:nvPicPr>
                         <pic:blipFill>
-                          <a:blip r:embed="rId14" cstate="print">
+                          <a:blip r:embed="rId17" cstate="print">
                             <a:extLst>
                               <a:ext uri="{28A0092B-C50C-407E-A947-70E740481C1C}">
                                 <a14:useLocalDpi xmlns:a14="http://schemas.microsoft.com/office/drawing/2010/main" val="0"/>
@@ -1313,7 +1313,7 @@
           <w:noProof/>
         </w:rPr>
         <w:drawing>
-          <wp:inline distT="0" distB="0" distL="0" distR="0" wp14:anchorId="4A2F58FA" wp14:editId="40CC9419">
+          <wp:inline distT="0" distB="0" distL="0" distR="0" wp14:anchorId="2E23D403" wp14:editId="2F89356E">
             <wp:extent cx="1623060" cy="1021080"/>
             <wp:effectExtent l="0" t="0" r="0" b="7620"/>
             <wp:docPr id="16" name="Afbeelding 16"/>
@@ -1328,7 +1328,7 @@
                     <pic:cNvPicPr/>
                   </pic:nvPicPr>
                   <pic:blipFill rotWithShape="1">
-                    <a:blip r:embed="rId15"/>
+                    <a:blip r:embed="rId18"/>
                     <a:srcRect l="1" r="930" b="6783"/>
                     <a:stretch/>
                   </pic:blipFill>
@@ -1362,7 +1362,7 @@
           <w:noProof/>
         </w:rPr>
         <w:drawing>
-          <wp:inline distT="0" distB="0" distL="0" distR="0" wp14:anchorId="3FFAEE96" wp14:editId="1484F88B">
+          <wp:inline distT="0" distB="0" distL="0" distR="0" wp14:anchorId="3DD39B99" wp14:editId="7A04FFDD">
             <wp:extent cx="1200150" cy="5857875"/>
             <wp:effectExtent l="0" t="4763" r="0" b="0"/>
             <wp:docPr id="17" name="Afbeelding 17"/>
@@ -1377,7 +1377,7 @@
                     <pic:cNvPicPr/>
                   </pic:nvPicPr>
                   <pic:blipFill>
-                    <a:blip r:embed="rId16"/>
+                    <a:blip r:embed="rId19"/>
                     <a:stretch>
                       <a:fillRect/>
                     </a:stretch>
@@ -1402,42 +1402,227 @@
       <w:pPr>
         <w:pStyle w:val="Kop1"/>
       </w:pPr>
-      <w:bookmarkStart w:id="0" w:name="_GoBack"/>
-      <w:bookmarkEnd w:id="0"/>
       <w:r>
         <w:lastRenderedPageBreak/>
-        <w:t>Parameter tuning</w:t>
-      </w:r>
-    </w:p>
-    <w:p>
-      <w:r>
-        <w:t xml:space="preserve">The RandomForestRegressor has n_estimators parameter that determines the number of trees in the forest, and the max_depth parameter that determines the maximum depth of each tree. It is not clear what the exact values of these parameters should be since they depend on the data at hand. </w:t>
-      </w:r>
-    </w:p>
-    <w:p>
-      <w:r>
-        <w:t>We can specify the parameterspace whereover we want to search:</w:t>
-      </w:r>
-    </w:p>
-    <w:p>
-      <w:r>
-        <w:t>Param_distributions = {“n_estimators”: randint(1, 5), “max_depth”:randint(5,10)}</w:t>
-      </w:r>
-    </w:p>
-    <w:p>
-      <w:r>
-        <w:t>Then we have to create a searchCV obejct and fit it to the data:</w:t>
-      </w:r>
-    </w:p>
-    <w:p>
-      <w:r>
-        <w:t>search = RandomizedSearchCV(estimator = RandomForestRegressor(random_state = 0), n_iter = 5, param_distributions = parm_distributions, random_state = 0)</w:t>
-      </w:r>
-    </w:p>
-    <w:p>
-      <w:r>
-        <w:t>search.fit(x_train, y_train)</w:t>
-      </w:r>
+        <w:t xml:space="preserve">Summary </w:t>
+      </w:r>
+      <w:commentRangeStart w:id="0"/>
+      <w:r>
+        <w:t xml:space="preserve">of the used </w:t>
+      </w:r>
+      <w:r>
+        <w:t>algorithms</w:t>
+      </w:r>
+      <w:commentRangeEnd w:id="0"/>
+      <w:r>
+        <w:rPr>
+          <w:rStyle w:val="Verwijzingopmerking"/>
+          <w:rFonts w:eastAsiaTheme="minorHAnsi" w:cstheme="minorBidi"/>
+          <w:b w:val="0"/>
+          <w:u w:val="none"/>
+        </w:rPr>
+        <w:commentReference w:id="0"/>
+      </w:r>
+    </w:p>
+    <w:p>
+      <w:r>
+        <w:t>The goal of any linear regression algorithm is to accurately predict an output value from a given set of input features.</w:t>
+      </w:r>
+      <w:r>
+        <w:t xml:space="preserve"> The scikit-learn library contains an impressive amount of various models. Generally, it is often best practice to implement and compare a number of different models. 6 different</w:t>
+      </w:r>
+      <w:r>
+        <w:t xml:space="preserve"> regression</w:t>
+      </w:r>
+      <w:r>
+        <w:t xml:space="preserve"> models </w:t>
+      </w:r>
+      <w:r>
+        <w:t xml:space="preserve">were used to predict gas concentrations. </w:t>
+      </w:r>
+      <w:r>
+        <w:t>Each of these models have their advantages and disadvantages and outperform in a particular cases. The</w:t>
+      </w:r>
+      <w:r>
+        <w:t xml:space="preserve">y were chosen as such </w:t>
+      </w:r>
+      <w:r>
+        <w:t xml:space="preserve">to </w:t>
+      </w:r>
+      <w:r>
+        <w:t>have</w:t>
+      </w:r>
+      <w:r>
+        <w:t xml:space="preserve"> a variety of models</w:t>
+      </w:r>
+      <w:r>
+        <w:t xml:space="preserve">. A summary of </w:t>
+      </w:r>
+      <w:r>
+        <w:t>each used model:</w:t>
+      </w:r>
+    </w:p>
+    <w:p>
+      <w:pPr>
+        <w:shd w:val="clear" w:color="auto" w:fill="FAFAFA"/>
+        <w:spacing w:line="330" w:lineRule="atLeast"/>
+        <w:textAlignment w:val="top"/>
+      </w:pPr>
+      <w:r>
+        <w:rPr>
+          <w:b/>
+          <w:bCs/>
+        </w:rPr>
+        <w:t xml:space="preserve">MLP Regressor: </w:t>
+      </w:r>
+      <w:r>
+        <w:t>A non-linear model which f</w:t>
+      </w:r>
+      <w:r>
+        <w:t xml:space="preserve">unctions as a neural network with multiple neurons at each layer and </w:t>
+      </w:r>
+      <w:r>
+        <w:t xml:space="preserve">a </w:t>
+      </w:r>
+      <w:r>
+        <w:t>nonlinear activation functions between each layer. A number of parameters can be tuned to achieve optimal results</w:t>
+      </w:r>
+      <w:r>
+        <w:t xml:space="preserve">. Generally, it fits very well to data of various structures and is typically more interpretable than other nonlinear models. </w:t>
+      </w:r>
+    </w:p>
+    <w:p>
+      <w:pPr>
+        <w:shd w:val="clear" w:color="auto" w:fill="FAFAFA"/>
+        <w:spacing w:line="330" w:lineRule="atLeast"/>
+        <w:textAlignment w:val="top"/>
+      </w:pPr>
+      <w:r>
+        <w:rPr>
+          <w:b/>
+          <w:bCs/>
+        </w:rPr>
+        <w:t>KneighborsRegressor</w:t>
+      </w:r>
+      <w:r>
+        <w:t xml:space="preserve">: A non-linear model that predicts the mean of the target values of the k nearest neighbors of the observation. If fits well to a various structures of data. However, it performance is highly influenced by outliers and has difficulties when dealing with a high number of features. </w:t>
+      </w:r>
+    </w:p>
+    <w:p>
+      <w:pPr>
+        <w:shd w:val="clear" w:color="auto" w:fill="FAFAFA"/>
+        <w:spacing w:line="330" w:lineRule="atLeast"/>
+        <w:textAlignment w:val="top"/>
+      </w:pPr>
+      <w:r>
+        <w:rPr>
+          <w:b/>
+          <w:bCs/>
+        </w:rPr>
+        <w:t>HuberRegressor</w:t>
+      </w:r>
+      <w:r>
+        <w:t xml:space="preserve">: </w:t>
+      </w:r>
+      <w:r>
+        <w:t xml:space="preserve">A </w:t>
+      </w:r>
+      <w:r>
+        <w:t xml:space="preserve">fast </w:t>
+      </w:r>
+      <w:r>
+        <w:t xml:space="preserve">linear model designed to deal with outliers </w:t>
+      </w:r>
+      <w:r>
+        <w:t xml:space="preserve">by giving them a lower weight. </w:t>
+      </w:r>
+    </w:p>
+    <w:p>
+      <w:pPr>
+        <w:shd w:val="clear" w:color="auto" w:fill="FAFAFA"/>
+        <w:spacing w:line="330" w:lineRule="atLeast"/>
+        <w:textAlignment w:val="top"/>
+      </w:pPr>
+      <w:r>
+        <w:rPr>
+          <w:b/>
+          <w:bCs/>
+        </w:rPr>
+        <w:t>BayesianRidge</w:t>
+      </w:r>
+      <w:r>
+        <w:t xml:space="preserve">: A linear regularization regression model which uses a non-constant penalty term trained during the fit procedure. The output is less interpretable than ridge but time can be saved as no different regularization weights have to be compared. </w:t>
+      </w:r>
+    </w:p>
+    <w:p>
+      <w:pPr>
+        <w:shd w:val="clear" w:color="auto" w:fill="FAFAFA"/>
+        <w:spacing w:line="330" w:lineRule="atLeast"/>
+        <w:textAlignment w:val="top"/>
+      </w:pPr>
+      <w:r>
+        <w:rPr>
+          <w:b/>
+          <w:bCs/>
+        </w:rPr>
+        <w:t xml:space="preserve">ElasticNet: </w:t>
+      </w:r>
+      <w:r>
+        <w:t>Elastic-Net’s loss function contains Ridge and Lasso’s penalty terms. The advantage of combining them is to smoothen Lasso’s severe feature selection and still obtain Ridge regularization characteristics. It is particulary useful when there are multiple correlated features.</w:t>
+      </w:r>
+    </w:p>
+    <w:p>
+      <w:pPr>
+        <w:shd w:val="clear" w:color="auto" w:fill="FAFAFA"/>
+        <w:spacing w:line="330" w:lineRule="atLeast"/>
+        <w:textAlignment w:val="top"/>
+      </w:pPr>
+      <w:r>
+        <w:rPr>
+          <w:b/>
+          <w:bCs/>
+        </w:rPr>
+        <w:t>AdaBoost</w:t>
+      </w:r>
+      <w:r>
+        <w:t>: A tree based ensemble learner that trains on the residuals of previous created trees. The learning process goes much slower compared to RandomForest but it generally perfor</w:t>
+      </w:r>
+      <w:bookmarkStart w:id="1" w:name="_GoBack"/>
+      <w:bookmarkEnd w:id="1"/>
+      <w:r>
+        <w:t>ms better.</w:t>
+      </w:r>
+      <w:r>
+        <w:t xml:space="preserve"> </w:t>
+      </w:r>
+    </w:p>
+    <w:p>
+      <w:pPr>
+        <w:rPr>
+          <w:b/>
+          <w:bCs/>
+        </w:rPr>
+      </w:pPr>
+    </w:p>
+    <w:p>
+      <w:commentRangeStart w:id="2"/>
+      <w:r>
+        <w:t>PERFORMANCE METRICS</w:t>
+      </w:r>
+      <w:commentRangeEnd w:id="2"/>
+      <w:r>
+        <w:rPr>
+          <w:rStyle w:val="Verwijzingopmerking"/>
+        </w:rPr>
+        <w:commentReference w:id="2"/>
+      </w:r>
+    </w:p>
+    <w:p>
+      <w:pPr>
+        <w:rPr>
+          <w:color w:val="FF0000"/>
+        </w:rPr>
+      </w:pPr>
     </w:p>
     <w:sectPr>
       <w:pgSz w:w="11906" w:h="16838"/>
@@ -1447,6 +1632,107 @@
     </w:sectPr>
   </w:body>
 </w:document>
+</file>
+
+<file path=word/comments.xml><?xml version="1.0" encoding="utf-8"?>
+<w:comments xmlns:wpc="http://schemas.microsoft.com/office/word/2010/wordprocessingCanvas" xmlns:cx="http://schemas.microsoft.com/office/drawing/2014/chartex" xmlns:cx1="http://schemas.microsoft.com/office/drawing/2015/9/8/chartex" xmlns:cx2="http://schemas.microsoft.com/office/drawing/2015/10/21/chartex" xmlns:cx3="http://schemas.microsoft.com/office/drawing/2016/5/9/chartex" xmlns:cx4="http://schemas.microsoft.com/office/drawing/2016/5/10/chartex" xmlns:cx5="http://schemas.microsoft.com/office/drawing/2016/5/11/chartex" xmlns:cx6="http://schemas.microsoft.com/office/drawing/2016/5/12/chartex" xmlns:cx7="http://schemas.microsoft.com/office/drawing/2016/5/13/chartex" xmlns:cx8="http://schemas.microsoft.com/office/drawing/2016/5/14/chartex" xmlns:mc="http://schemas.openxmlformats.org/markup-compatibility/2006" xmlns:aink="http://schemas.microsoft.com/office/drawing/2016/ink" xmlns:am3d="http://schemas.microsoft.com/office/drawing/2017/model3d" xmlns:o="urn:schemas-microsoft-com:office:office" xmlns:r="http://schemas.openxmlformats.org/officeDocument/2006/relationships" xmlns:m="http://schemas.openxmlformats.org/officeDocument/2006/math" xmlns:v="urn:schemas-microsoft-com:vml" xmlns:wp14="http://schemas.microsoft.com/office/word/2010/wordprocessingDrawing" xmlns:wp="http://schemas.openxmlformats.org/drawingml/2006/wordprocessingDrawing" xmlns:w10="urn:schemas-microsoft-com:office:word" xmlns:w="http://schemas.openxmlformats.org/wordprocessingml/2006/main" xmlns:w14="http://schemas.microsoft.com/office/word/2010/wordml" xmlns:w15="http://schemas.microsoft.com/office/word/2012/wordml" xmlns:w16cid="http://schemas.microsoft.com/office/word/2016/wordml/cid" xmlns:w16se="http://schemas.microsoft.com/office/word/2015/wordml/symex" xmlns:wpg="http://schemas.microsoft.com/office/word/2010/wordprocessingGroup" xmlns:wpi="http://schemas.microsoft.com/office/word/2010/wordprocessingInk" xmlns:wne="http://schemas.microsoft.com/office/word/2006/wordml" xmlns:wps="http://schemas.microsoft.com/office/word/2010/wordprocessingShape" mc:Ignorable="w14 w15 w16se w16cid wp14">
+  <w:comment w:id="0" w:author="Brecht Dewilde" w:date="2020-03-25T21:02:00Z" w:initials="BD">
+    <w:p>
+      <w:pPr>
+        <w:pStyle w:val="Tekstopmerking"/>
+      </w:pPr>
+      <w:r>
+        <w:rPr>
+          <w:rStyle w:val="Verwijzingopmerking"/>
+        </w:rPr>
+        <w:annotationRef/>
+      </w:r>
+      <w:r>
+        <w:t>Referentie naar de sktlearn documentation</w:t>
+      </w:r>
+    </w:p>
+  </w:comment>
+  <w:comment w:id="2" w:author="Brecht Dewilde" w:date="2020-03-25T21:16:00Z" w:initials="BD">
+    <w:p>
+      <w:pPr>
+        <w:pStyle w:val="Tekstopmerking"/>
+      </w:pPr>
+      <w:r>
+        <w:rPr>
+          <w:rStyle w:val="Verwijzingopmerking"/>
+        </w:rPr>
+        <w:annotationRef/>
+      </w:r>
+      <w:r>
+        <w:t>Hier kan ik nog schrijven over de verschillende perofmrance metrics. Maar kan weggelaten worden als ik te veel plaats gebruik.</w:t>
+      </w:r>
+    </w:p>
+  </w:comment>
+</w:comments>
+</file>
+
+<file path=word/commentsExtended.xml><?xml version="1.0" encoding="utf-8"?>
+<w15:commentsEx xmlns:wpc="http://schemas.microsoft.com/office/word/2010/wordprocessingCanvas" xmlns:cx="http://schemas.microsoft.com/office/drawing/2014/chartex" xmlns:cx1="http://schemas.microsoft.com/office/drawing/2015/9/8/chartex" xmlns:cx2="http://schemas.microsoft.com/office/drawing/2015/10/21/chartex" xmlns:cx3="http://schemas.microsoft.com/office/drawing/2016/5/9/chartex" xmlns:cx4="http://schemas.microsoft.com/office/drawing/2016/5/10/chartex" xmlns:cx5="http://schemas.microsoft.com/office/drawing/2016/5/11/chartex" xmlns:cx6="http://schemas.microsoft.com/office/drawing/2016/5/12/chartex" xmlns:cx7="http://schemas.microsoft.com/office/drawing/2016/5/13/chartex" xmlns:cx8="http://schemas.microsoft.com/office/drawing/2016/5/14/chartex" xmlns:mc="http://schemas.openxmlformats.org/markup-compatibility/2006" xmlns:aink="http://schemas.microsoft.com/office/drawing/2016/ink" xmlns:am3d="http://schemas.microsoft.com/office/drawing/2017/model3d" xmlns:o="urn:schemas-microsoft-com:office:office" xmlns:r="http://schemas.openxmlformats.org/officeDocument/2006/relationships" xmlns:m="http://schemas.openxmlformats.org/officeDocument/2006/math" xmlns:v="urn:schemas-microsoft-com:vml" xmlns:wp14="http://schemas.microsoft.com/office/word/2010/wordprocessingDrawing" xmlns:wp="http://schemas.openxmlformats.org/drawingml/2006/wordprocessingDrawing" xmlns:w10="urn:schemas-microsoft-com:office:word" xmlns:w="http://schemas.openxmlformats.org/wordprocessingml/2006/main" xmlns:w14="http://schemas.microsoft.com/office/word/2010/wordml" xmlns:w15="http://schemas.microsoft.com/office/word/2012/wordml" xmlns:w16cid="http://schemas.microsoft.com/office/word/2016/wordml/cid" xmlns:w16se="http://schemas.microsoft.com/office/word/2015/wordml/symex" xmlns:wpg="http://schemas.microsoft.com/office/word/2010/wordprocessingGroup" xmlns:wpi="http://schemas.microsoft.com/office/word/2010/wordprocessingInk" xmlns:wne="http://schemas.microsoft.com/office/word/2006/wordml" xmlns:wps="http://schemas.microsoft.com/office/word/2010/wordprocessingShape" mc:Ignorable="w14 w15 w16se w16cid wp14">
+  <w15:commentEx w15:paraId="77EA2153" w15:done="0"/>
+  <w15:commentEx w15:paraId="79B32B0D" w15:done="0"/>
+</w15:commentsEx>
+</file>
+
+<file path=word/commentsIds.xml><?xml version="1.0" encoding="utf-8"?>
+<w16cid:commentsIds xmlns:wpc="http://schemas.microsoft.com/office/word/2010/wordprocessingCanvas" xmlns:cx="http://schemas.microsoft.com/office/drawing/2014/chartex" xmlns:cx1="http://schemas.microsoft.com/office/drawing/2015/9/8/chartex" xmlns:cx2="http://schemas.microsoft.com/office/drawing/2015/10/21/chartex" xmlns:cx3="http://schemas.microsoft.com/office/drawing/2016/5/9/chartex" xmlns:cx4="http://schemas.microsoft.com/office/drawing/2016/5/10/chartex" xmlns:cx5="http://schemas.microsoft.com/office/drawing/2016/5/11/chartex" xmlns:cx6="http://schemas.microsoft.com/office/drawing/2016/5/12/chartex" xmlns:cx7="http://schemas.microsoft.com/office/drawing/2016/5/13/chartex" xmlns:cx8="http://schemas.microsoft.com/office/drawing/2016/5/14/chartex" xmlns:mc="http://schemas.openxmlformats.org/markup-compatibility/2006" xmlns:aink="http://schemas.microsoft.com/office/drawing/2016/ink" xmlns:am3d="http://schemas.microsoft.com/office/drawing/2017/model3d" xmlns:o="urn:schemas-microsoft-com:office:office" xmlns:r="http://schemas.openxmlformats.org/officeDocument/2006/relationships" xmlns:m="http://schemas.openxmlformats.org/officeDocument/2006/math" xmlns:v="urn:schemas-microsoft-com:vml" xmlns:wp14="http://schemas.microsoft.com/office/word/2010/wordprocessingDrawing" xmlns:wp="http://schemas.openxmlformats.org/drawingml/2006/wordprocessingDrawing" xmlns:w10="urn:schemas-microsoft-com:office:word" xmlns:w="http://schemas.openxmlformats.org/wordprocessingml/2006/main" xmlns:w14="http://schemas.microsoft.com/office/word/2010/wordml" xmlns:w15="http://schemas.microsoft.com/office/word/2012/wordml" xmlns:w16cid="http://schemas.microsoft.com/office/word/2016/wordml/cid" xmlns:w16se="http://schemas.microsoft.com/office/word/2015/wordml/symex" xmlns:wpg="http://schemas.microsoft.com/office/word/2010/wordprocessingGroup" xmlns:wpi="http://schemas.microsoft.com/office/word/2010/wordprocessingInk" xmlns:wne="http://schemas.microsoft.com/office/word/2006/wordml" xmlns:wps="http://schemas.microsoft.com/office/word/2010/wordprocessingShape" mc:Ignorable="w14 w15 w16se w16cid wp14">
+  <w16cid:commentId w16cid:paraId="77EA2153" w16cid:durableId="2226454A"/>
+  <w16cid:commentId w16cid:paraId="79B32B0D" w16cid:durableId="222648B3"/>
+</w16cid:commentsIds>
+</file>
+
+<file path=word/endnotes.xml><?xml version="1.0" encoding="utf-8"?>
+<w:endnotes xmlns:wpc="http://schemas.microsoft.com/office/word/2010/wordprocessingCanvas" xmlns:cx="http://schemas.microsoft.com/office/drawing/2014/chartex" xmlns:cx1="http://schemas.microsoft.com/office/drawing/2015/9/8/chartex" xmlns:cx2="http://schemas.microsoft.com/office/drawing/2015/10/21/chartex" xmlns:cx3="http://schemas.microsoft.com/office/drawing/2016/5/9/chartex" xmlns:cx4="http://schemas.microsoft.com/office/drawing/2016/5/10/chartex" xmlns:cx5="http://schemas.microsoft.com/office/drawing/2016/5/11/chartex" xmlns:cx6="http://schemas.microsoft.com/office/drawing/2016/5/12/chartex" xmlns:cx7="http://schemas.microsoft.com/office/drawing/2016/5/13/chartex" xmlns:cx8="http://schemas.microsoft.com/office/drawing/2016/5/14/chartex" xmlns:mc="http://schemas.openxmlformats.org/markup-compatibility/2006" xmlns:aink="http://schemas.microsoft.com/office/drawing/2016/ink" xmlns:am3d="http://schemas.microsoft.com/office/drawing/2017/model3d" xmlns:o="urn:schemas-microsoft-com:office:office" xmlns:r="http://schemas.openxmlformats.org/officeDocument/2006/relationships" xmlns:m="http://schemas.openxmlformats.org/officeDocument/2006/math" xmlns:v="urn:schemas-microsoft-com:vml" xmlns:wp14="http://schemas.microsoft.com/office/word/2010/wordprocessingDrawing" xmlns:wp="http://schemas.openxmlformats.org/drawingml/2006/wordprocessingDrawing" xmlns:w10="urn:schemas-microsoft-com:office:word" xmlns:w="http://schemas.openxmlformats.org/wordprocessingml/2006/main" xmlns:w14="http://schemas.microsoft.com/office/word/2010/wordml" xmlns:w15="http://schemas.microsoft.com/office/word/2012/wordml" xmlns:w16cid="http://schemas.microsoft.com/office/word/2016/wordml/cid" xmlns:w16se="http://schemas.microsoft.com/office/word/2015/wordml/symex" xmlns:wpg="http://schemas.microsoft.com/office/word/2010/wordprocessingGroup" xmlns:wpi="http://schemas.microsoft.com/office/word/2010/wordprocessingInk" xmlns:wne="http://schemas.microsoft.com/office/word/2006/wordml" xmlns:wps="http://schemas.microsoft.com/office/word/2010/wordprocessingShape" mc:Ignorable="w14 w15 w16se w16cid wp14">
+  <w:endnote w:type="separator" w:id="-1">
+    <w:p>
+      <w:pPr>
+        <w:spacing w:after="0" w:line="240" w:lineRule="auto"/>
+      </w:pPr>
+      <w:r>
+        <w:separator/>
+      </w:r>
+    </w:p>
+  </w:endnote>
+  <w:endnote w:type="continuationSeparator" w:id="0">
+    <w:p>
+      <w:pPr>
+        <w:spacing w:after="0" w:line="240" w:lineRule="auto"/>
+      </w:pPr>
+      <w:r>
+        <w:continuationSeparator/>
+      </w:r>
+    </w:p>
+  </w:endnote>
+</w:endnotes>
+</file>
+
+<file path=word/footnotes.xml><?xml version="1.0" encoding="utf-8"?>
+<w:footnotes xmlns:wpc="http://schemas.microsoft.com/office/word/2010/wordprocessingCanvas" xmlns:cx="http://schemas.microsoft.com/office/drawing/2014/chartex" xmlns:cx1="http://schemas.microsoft.com/office/drawing/2015/9/8/chartex" xmlns:cx2="http://schemas.microsoft.com/office/drawing/2015/10/21/chartex" xmlns:cx3="http://schemas.microsoft.com/office/drawing/2016/5/9/chartex" xmlns:cx4="http://schemas.microsoft.com/office/drawing/2016/5/10/chartex" xmlns:cx5="http://schemas.microsoft.com/office/drawing/2016/5/11/chartex" xmlns:cx6="http://schemas.microsoft.com/office/drawing/2016/5/12/chartex" xmlns:cx7="http://schemas.microsoft.com/office/drawing/2016/5/13/chartex" xmlns:cx8="http://schemas.microsoft.com/office/drawing/2016/5/14/chartex" xmlns:mc="http://schemas.openxmlformats.org/markup-compatibility/2006" xmlns:aink="http://schemas.microsoft.com/office/drawing/2016/ink" xmlns:am3d="http://schemas.microsoft.com/office/drawing/2017/model3d" xmlns:o="urn:schemas-microsoft-com:office:office" xmlns:r="http://schemas.openxmlformats.org/officeDocument/2006/relationships" xmlns:m="http://schemas.openxmlformats.org/officeDocument/2006/math" xmlns:v="urn:schemas-microsoft-com:vml" xmlns:wp14="http://schemas.microsoft.com/office/word/2010/wordprocessingDrawing" xmlns:wp="http://schemas.openxmlformats.org/drawingml/2006/wordprocessingDrawing" xmlns:w10="urn:schemas-microsoft-com:office:word" xmlns:w="http://schemas.openxmlformats.org/wordprocessingml/2006/main" xmlns:w14="http://schemas.microsoft.com/office/word/2010/wordml" xmlns:w15="http://schemas.microsoft.com/office/word/2012/wordml" xmlns:w16cid="http://schemas.microsoft.com/office/word/2016/wordml/cid" xmlns:w16se="http://schemas.microsoft.com/office/word/2015/wordml/symex" xmlns:wpg="http://schemas.microsoft.com/office/word/2010/wordprocessingGroup" xmlns:wpi="http://schemas.microsoft.com/office/word/2010/wordprocessingInk" xmlns:wne="http://schemas.microsoft.com/office/word/2006/wordml" xmlns:wps="http://schemas.microsoft.com/office/word/2010/wordprocessingShape" mc:Ignorable="w14 w15 w16se w16cid wp14">
+  <w:footnote w:type="separator" w:id="-1">
+    <w:p>
+      <w:pPr>
+        <w:spacing w:after="0" w:line="240" w:lineRule="auto"/>
+      </w:pPr>
+      <w:r>
+        <w:separator/>
+      </w:r>
+    </w:p>
+  </w:footnote>
+  <w:footnote w:type="continuationSeparator" w:id="0">
+    <w:p>
+      <w:pPr>
+        <w:spacing w:after="0" w:line="240" w:lineRule="auto"/>
+      </w:pPr>
+      <w:r>
+        <w:continuationSeparator/>
+      </w:r>
+    </w:p>
+  </w:footnote>
+</w:footnotes>
 </file>
 
 <file path=word/numbering.xml><?xml version="1.0" encoding="utf-8"?>
@@ -1565,9 +1851,9 @@
     </w:lvl>
   </w:abstractNum>
   <w:abstractNum w:abstractNumId="1" w15:restartNumberingAfterBreak="0">
-    <w:nsid w:val="7EF01B11"/>
+    <w:nsid w:val="68C47987"/>
     <w:multiLevelType w:val="hybridMultilevel"/>
-    <w:tmpl w:val="296097A4"/>
+    <w:tmpl w:val="293AF054"/>
     <w:lvl w:ilvl="0" w:tplc="08130001">
       <w:start w:val="1"/>
       <w:numFmt w:val="bullet"/>
@@ -1677,13 +1963,137 @@
       </w:rPr>
     </w:lvl>
   </w:abstractNum>
+  <w:abstractNum w:abstractNumId="2" w15:restartNumberingAfterBreak="0">
+    <w:nsid w:val="7EF01B11"/>
+    <w:multiLevelType w:val="hybridMultilevel"/>
+    <w:tmpl w:val="296097A4"/>
+    <w:lvl w:ilvl="0" w:tplc="08130001">
+      <w:start w:val="1"/>
+      <w:numFmt w:val="bullet"/>
+      <w:lvlText w:val=""/>
+      <w:lvlJc w:val="left"/>
+      <w:pPr>
+        <w:ind w:left="720" w:hanging="360"/>
+      </w:pPr>
+      <w:rPr>
+        <w:rFonts w:ascii="Symbol" w:hAnsi="Symbol" w:hint="default"/>
+      </w:rPr>
+    </w:lvl>
+    <w:lvl w:ilvl="1" w:tplc="08130003" w:tentative="1">
+      <w:start w:val="1"/>
+      <w:numFmt w:val="bullet"/>
+      <w:lvlText w:val="o"/>
+      <w:lvlJc w:val="left"/>
+      <w:pPr>
+        <w:ind w:left="1440" w:hanging="360"/>
+      </w:pPr>
+      <w:rPr>
+        <w:rFonts w:ascii="Courier New" w:hAnsi="Courier New" w:cs="Courier New" w:hint="default"/>
+      </w:rPr>
+    </w:lvl>
+    <w:lvl w:ilvl="2" w:tplc="08130005" w:tentative="1">
+      <w:start w:val="1"/>
+      <w:numFmt w:val="bullet"/>
+      <w:lvlText w:val=""/>
+      <w:lvlJc w:val="left"/>
+      <w:pPr>
+        <w:ind w:left="2160" w:hanging="360"/>
+      </w:pPr>
+      <w:rPr>
+        <w:rFonts w:ascii="Wingdings" w:hAnsi="Wingdings" w:hint="default"/>
+      </w:rPr>
+    </w:lvl>
+    <w:lvl w:ilvl="3" w:tplc="08130001" w:tentative="1">
+      <w:start w:val="1"/>
+      <w:numFmt w:val="bullet"/>
+      <w:lvlText w:val=""/>
+      <w:lvlJc w:val="left"/>
+      <w:pPr>
+        <w:ind w:left="2880" w:hanging="360"/>
+      </w:pPr>
+      <w:rPr>
+        <w:rFonts w:ascii="Symbol" w:hAnsi="Symbol" w:hint="default"/>
+      </w:rPr>
+    </w:lvl>
+    <w:lvl w:ilvl="4" w:tplc="08130003" w:tentative="1">
+      <w:start w:val="1"/>
+      <w:numFmt w:val="bullet"/>
+      <w:lvlText w:val="o"/>
+      <w:lvlJc w:val="left"/>
+      <w:pPr>
+        <w:ind w:left="3600" w:hanging="360"/>
+      </w:pPr>
+      <w:rPr>
+        <w:rFonts w:ascii="Courier New" w:hAnsi="Courier New" w:cs="Courier New" w:hint="default"/>
+      </w:rPr>
+    </w:lvl>
+    <w:lvl w:ilvl="5" w:tplc="08130005" w:tentative="1">
+      <w:start w:val="1"/>
+      <w:numFmt w:val="bullet"/>
+      <w:lvlText w:val=""/>
+      <w:lvlJc w:val="left"/>
+      <w:pPr>
+        <w:ind w:left="4320" w:hanging="360"/>
+      </w:pPr>
+      <w:rPr>
+        <w:rFonts w:ascii="Wingdings" w:hAnsi="Wingdings" w:hint="default"/>
+      </w:rPr>
+    </w:lvl>
+    <w:lvl w:ilvl="6" w:tplc="08130001" w:tentative="1">
+      <w:start w:val="1"/>
+      <w:numFmt w:val="bullet"/>
+      <w:lvlText w:val=""/>
+      <w:lvlJc w:val="left"/>
+      <w:pPr>
+        <w:ind w:left="5040" w:hanging="360"/>
+      </w:pPr>
+      <w:rPr>
+        <w:rFonts w:ascii="Symbol" w:hAnsi="Symbol" w:hint="default"/>
+      </w:rPr>
+    </w:lvl>
+    <w:lvl w:ilvl="7" w:tplc="08130003" w:tentative="1">
+      <w:start w:val="1"/>
+      <w:numFmt w:val="bullet"/>
+      <w:lvlText w:val="o"/>
+      <w:lvlJc w:val="left"/>
+      <w:pPr>
+        <w:ind w:left="5760" w:hanging="360"/>
+      </w:pPr>
+      <w:rPr>
+        <w:rFonts w:ascii="Courier New" w:hAnsi="Courier New" w:cs="Courier New" w:hint="default"/>
+      </w:rPr>
+    </w:lvl>
+    <w:lvl w:ilvl="8" w:tplc="08130005" w:tentative="1">
+      <w:start w:val="1"/>
+      <w:numFmt w:val="bullet"/>
+      <w:lvlText w:val=""/>
+      <w:lvlJc w:val="left"/>
+      <w:pPr>
+        <w:ind w:left="6480" w:hanging="360"/>
+      </w:pPr>
+      <w:rPr>
+        <w:rFonts w:ascii="Wingdings" w:hAnsi="Wingdings" w:hint="default"/>
+      </w:rPr>
+    </w:lvl>
+  </w:abstractNum>
   <w:num w:numId="1">
     <w:abstractNumId w:val="0"/>
   </w:num>
   <w:num w:numId="2">
+    <w:abstractNumId w:val="2"/>
+  </w:num>
+  <w:num w:numId="3">
     <w:abstractNumId w:val="1"/>
   </w:num>
 </w:numbering>
+</file>
+
+<file path=word/people.xml><?xml version="1.0" encoding="utf-8"?>
+<w15:people xmlns:wpc="http://schemas.microsoft.com/office/word/2010/wordprocessingCanvas" xmlns:cx="http://schemas.microsoft.com/office/drawing/2014/chartex" xmlns:cx1="http://schemas.microsoft.com/office/drawing/2015/9/8/chartex" xmlns:cx2="http://schemas.microsoft.com/office/drawing/2015/10/21/chartex" xmlns:cx3="http://schemas.microsoft.com/office/drawing/2016/5/9/chartex" xmlns:cx4="http://schemas.microsoft.com/office/drawing/2016/5/10/chartex" xmlns:cx5="http://schemas.microsoft.com/office/drawing/2016/5/11/chartex" xmlns:cx6="http://schemas.microsoft.com/office/drawing/2016/5/12/chartex" xmlns:cx7="http://schemas.microsoft.com/office/drawing/2016/5/13/chartex" xmlns:cx8="http://schemas.microsoft.com/office/drawing/2016/5/14/chartex" xmlns:mc="http://schemas.openxmlformats.org/markup-compatibility/2006" xmlns:aink="http://schemas.microsoft.com/office/drawing/2016/ink" xmlns:am3d="http://schemas.microsoft.com/office/drawing/2017/model3d" xmlns:o="urn:schemas-microsoft-com:office:office" xmlns:r="http://schemas.openxmlformats.org/officeDocument/2006/relationships" xmlns:m="http://schemas.openxmlformats.org/officeDocument/2006/math" xmlns:v="urn:schemas-microsoft-com:vml" xmlns:wp14="http://schemas.microsoft.com/office/word/2010/wordprocessingDrawing" xmlns:wp="http://schemas.openxmlformats.org/drawingml/2006/wordprocessingDrawing" xmlns:w10="urn:schemas-microsoft-com:office:word" xmlns:w="http://schemas.openxmlformats.org/wordprocessingml/2006/main" xmlns:w14="http://schemas.microsoft.com/office/word/2010/wordml" xmlns:w15="http://schemas.microsoft.com/office/word/2012/wordml" xmlns:w16cid="http://schemas.microsoft.com/office/word/2016/wordml/cid" xmlns:w16se="http://schemas.microsoft.com/office/word/2015/wordml/symex" xmlns:wpg="http://schemas.microsoft.com/office/word/2010/wordprocessingGroup" xmlns:wpi="http://schemas.microsoft.com/office/word/2010/wordprocessingInk" xmlns:wne="http://schemas.microsoft.com/office/word/2006/wordml" xmlns:wps="http://schemas.microsoft.com/office/word/2010/wordprocessingShape" mc:Ignorable="w14 w15 w16se w16cid wp14">
+  <w15:person w15:author="Brecht Dewilde">
+    <w15:presenceInfo w15:providerId="Windows Live" w15:userId="f6441055c7050e98"/>
+  </w15:person>
+</w15:people>
 </file>
 
 <file path=word/styles.xml><?xml version="1.0" encoding="utf-8"?>
@@ -1809,6 +2219,7 @@
     <w:lsdException w:name="HTML Sample" w:semiHidden="1" w:unhideWhenUsed="1"/>
     <w:lsdException w:name="HTML Typewriter" w:semiHidden="1" w:unhideWhenUsed="1"/>
     <w:lsdException w:name="HTML Variable" w:semiHidden="1" w:unhideWhenUsed="1"/>
+    <w:lsdException w:name="Normal Table" w:semiHidden="1" w:unhideWhenUsed="1"/>
     <w:lsdException w:name="annotation subject" w:semiHidden="1" w:unhideWhenUsed="1"/>
     <w:lsdException w:name="No List" w:semiHidden="1" w:unhideWhenUsed="1"/>
     <w:lsdException w:name="Outline List 1" w:semiHidden="1" w:unhideWhenUsed="1"/>
@@ -1855,8 +2266,10 @@
     <w:lsdException w:name="Table Subtle 2" w:semiHidden="1" w:unhideWhenUsed="1"/>
     <w:lsdException w:name="Table Web 1" w:semiHidden="1" w:unhideWhenUsed="1"/>
     <w:lsdException w:name="Table Web 2" w:semiHidden="1" w:unhideWhenUsed="1"/>
+    <w:lsdException w:name="Table Web 3" w:semiHidden="1" w:unhideWhenUsed="1"/>
     <w:lsdException w:name="Balloon Text" w:semiHidden="1" w:unhideWhenUsed="1"/>
     <w:lsdException w:name="Table Grid" w:uiPriority="39"/>
+    <w:lsdException w:name="Table Theme" w:semiHidden="1" w:unhideWhenUsed="1"/>
     <w:lsdException w:name="Placeholder Text" w:semiHidden="1"/>
     <w:lsdException w:name="No Spacing" w:uiPriority="1" w:qFormat="1"/>
     <w:lsdException w:name="Light Shading" w:uiPriority="60"/>
@@ -2152,7 +2565,6 @@
   <w:style w:type="character" w:default="1" w:styleId="Standaardalinea-lettertype">
     <w:name w:val="Default Paragraph Font"/>
     <w:uiPriority w:val="1"/>
-    <w:semiHidden/>
     <w:unhideWhenUsed/>
   </w:style>
   <w:style w:type="table" w:default="1" w:styleId="Standaardtabel">
@@ -2321,6 +2733,171 @@
       <w:rFonts w:ascii="Segoe UI" w:hAnsi="Segoe UI" w:cs="Segoe UI"/>
       <w:sz w:val="18"/>
       <w:szCs w:val="18"/>
+    </w:rPr>
+  </w:style>
+  <w:style w:type="paragraph" w:styleId="Koptekst">
+    <w:name w:val="header"/>
+    <w:basedOn w:val="Standaard"/>
+    <w:link w:val="KoptekstChar"/>
+    <w:uiPriority w:val="99"/>
+    <w:unhideWhenUsed/>
+    <w:rsid w:val="00A37134"/>
+    <w:pPr>
+      <w:tabs>
+        <w:tab w:val="center" w:pos="4536"/>
+        <w:tab w:val="right" w:pos="9072"/>
+      </w:tabs>
+      <w:spacing w:after="0" w:line="240" w:lineRule="auto"/>
+    </w:pPr>
+  </w:style>
+  <w:style w:type="character" w:customStyle="1" w:styleId="KoptekstChar">
+    <w:name w:val="Koptekst Char"/>
+    <w:basedOn w:val="Standaardalinea-lettertype"/>
+    <w:link w:val="Koptekst"/>
+    <w:uiPriority w:val="99"/>
+    <w:rsid w:val="00A37134"/>
+  </w:style>
+  <w:style w:type="paragraph" w:styleId="Voettekst">
+    <w:name w:val="footer"/>
+    <w:basedOn w:val="Standaard"/>
+    <w:link w:val="VoettekstChar"/>
+    <w:uiPriority w:val="99"/>
+    <w:unhideWhenUsed/>
+    <w:rsid w:val="00A37134"/>
+    <w:pPr>
+      <w:tabs>
+        <w:tab w:val="center" w:pos="4536"/>
+        <w:tab w:val="right" w:pos="9072"/>
+      </w:tabs>
+      <w:spacing w:after="0" w:line="240" w:lineRule="auto"/>
+    </w:pPr>
+  </w:style>
+  <w:style w:type="character" w:customStyle="1" w:styleId="VoettekstChar">
+    <w:name w:val="Voettekst Char"/>
+    <w:basedOn w:val="Standaardalinea-lettertype"/>
+    <w:link w:val="Voettekst"/>
+    <w:uiPriority w:val="99"/>
+    <w:rsid w:val="00A37134"/>
+  </w:style>
+  <w:style w:type="character" w:styleId="Nadruk">
+    <w:name w:val="Emphasis"/>
+    <w:basedOn w:val="Standaardalinea-lettertype"/>
+    <w:uiPriority w:val="20"/>
+    <w:qFormat/>
+    <w:rsid w:val="00A37134"/>
+    <w:rPr>
+      <w:i/>
+      <w:iCs/>
+    </w:rPr>
+  </w:style>
+  <w:style w:type="character" w:customStyle="1" w:styleId="pre">
+    <w:name w:val="pre"/>
+    <w:basedOn w:val="Standaardalinea-lettertype"/>
+    <w:rsid w:val="0007662C"/>
+  </w:style>
+  <w:style w:type="character" w:styleId="Hyperlink">
+    <w:name w:val="Hyperlink"/>
+    <w:basedOn w:val="Standaardalinea-lettertype"/>
+    <w:uiPriority w:val="99"/>
+    <w:semiHidden/>
+    <w:unhideWhenUsed/>
+    <w:rsid w:val="00801FB5"/>
+    <w:rPr>
+      <w:color w:val="0000FF"/>
+      <w:u w:val="single"/>
+    </w:rPr>
+  </w:style>
+  <w:style w:type="character" w:styleId="GevolgdeHyperlink">
+    <w:name w:val="FollowedHyperlink"/>
+    <w:basedOn w:val="Standaardalinea-lettertype"/>
+    <w:uiPriority w:val="99"/>
+    <w:semiHidden/>
+    <w:unhideWhenUsed/>
+    <w:rsid w:val="00801FB5"/>
+    <w:rPr>
+      <w:color w:val="954F72" w:themeColor="followedHyperlink"/>
+      <w:u w:val="single"/>
+    </w:rPr>
+  </w:style>
+  <w:style w:type="character" w:styleId="HTMLCode">
+    <w:name w:val="HTML Code"/>
+    <w:basedOn w:val="Standaardalinea-lettertype"/>
+    <w:uiPriority w:val="99"/>
+    <w:semiHidden/>
+    <w:unhideWhenUsed/>
+    <w:rsid w:val="00590F9C"/>
+    <w:rPr>
+      <w:rFonts w:ascii="Courier New" w:eastAsia="Times New Roman" w:hAnsi="Courier New" w:cs="Courier New"/>
+      <w:sz w:val="20"/>
+      <w:szCs w:val="20"/>
+    </w:rPr>
+  </w:style>
+  <w:style w:type="character" w:styleId="Verwijzingopmerking">
+    <w:name w:val="annotation reference"/>
+    <w:basedOn w:val="Standaardalinea-lettertype"/>
+    <w:uiPriority w:val="99"/>
+    <w:semiHidden/>
+    <w:unhideWhenUsed/>
+    <w:rsid w:val="00072AA1"/>
+    <w:rPr>
+      <w:sz w:val="16"/>
+      <w:szCs w:val="16"/>
+    </w:rPr>
+  </w:style>
+  <w:style w:type="paragraph" w:styleId="Tekstopmerking">
+    <w:name w:val="annotation text"/>
+    <w:basedOn w:val="Standaard"/>
+    <w:link w:val="TekstopmerkingChar"/>
+    <w:uiPriority w:val="99"/>
+    <w:semiHidden/>
+    <w:unhideWhenUsed/>
+    <w:rsid w:val="00072AA1"/>
+    <w:pPr>
+      <w:spacing w:line="240" w:lineRule="auto"/>
+    </w:pPr>
+    <w:rPr>
+      <w:sz w:val="20"/>
+      <w:szCs w:val="20"/>
+    </w:rPr>
+  </w:style>
+  <w:style w:type="character" w:customStyle="1" w:styleId="TekstopmerkingChar">
+    <w:name w:val="Tekst opmerking Char"/>
+    <w:basedOn w:val="Standaardalinea-lettertype"/>
+    <w:link w:val="Tekstopmerking"/>
+    <w:uiPriority w:val="99"/>
+    <w:semiHidden/>
+    <w:rsid w:val="00072AA1"/>
+    <w:rPr>
+      <w:sz w:val="20"/>
+      <w:szCs w:val="20"/>
+    </w:rPr>
+  </w:style>
+  <w:style w:type="paragraph" w:styleId="Onderwerpvanopmerking">
+    <w:name w:val="annotation subject"/>
+    <w:basedOn w:val="Tekstopmerking"/>
+    <w:next w:val="Tekstopmerking"/>
+    <w:link w:val="OnderwerpvanopmerkingChar"/>
+    <w:uiPriority w:val="99"/>
+    <w:semiHidden/>
+    <w:unhideWhenUsed/>
+    <w:rsid w:val="00072AA1"/>
+    <w:rPr>
+      <w:b/>
+      <w:bCs/>
+    </w:rPr>
+  </w:style>
+  <w:style w:type="character" w:customStyle="1" w:styleId="OnderwerpvanopmerkingChar">
+    <w:name w:val="Onderwerp van opmerking Char"/>
+    <w:basedOn w:val="TekstopmerkingChar"/>
+    <w:link w:val="Onderwerpvanopmerking"/>
+    <w:uiPriority w:val="99"/>
+    <w:semiHidden/>
+    <w:rsid w:val="00072AA1"/>
+    <w:rPr>
+      <w:b/>
+      <w:bCs/>
+      <w:sz w:val="20"/>
+      <w:szCs w:val="20"/>
     </w:rPr>
   </w:style>
 </w:styles>
@@ -2619,4 +3196,16 @@
     </a:ext>
   </a:extLst>
 </a:theme>
+</file>
+
+<file path=customXml/item1.xml><?xml version="1.0" encoding="utf-8"?>
+<b:Sources xmlns:b="http://schemas.openxmlformats.org/officeDocument/2006/bibliography" xmlns="http://schemas.openxmlformats.org/officeDocument/2006/bibliography" SelectedStyle="\APASixthEditionOfficeOnline.xsl" StyleName="APA" Version="6"/>
+</file>
+
+<file path=customXml/itemProps1.xml><?xml version="1.0" encoding="utf-8"?>
+<ds:datastoreItem xmlns:ds="http://schemas.openxmlformats.org/officeDocument/2006/customXml" ds:itemID="{C9E571B0-B0DC-4DE0-A323-63F94E0379FB}">
+  <ds:schemaRefs>
+    <ds:schemaRef ds:uri="http://schemas.openxmlformats.org/officeDocument/2006/bibliography"/>
+  </ds:schemaRefs>
+</ds:datastoreItem>
 </file>
</xml_diff>